<commit_message>
updated ER and zapiska
</commit_message>
<xml_diff>
--- a/coursework.docx
+++ b/coursework.docx
@@ -761,7 +761,6 @@
           <w:docPartUnique/>
         </w:docPartObj>
       </w:sdtPr>
-      <w:sdtEndPr/>
       <w:sdtContent>
         <w:p>
           <w:pPr>
@@ -795,7 +794,7 @@
           <w:r>
             <w:fldChar w:fldCharType="separate"/>
           </w:r>
-          <w:hyperlink w:anchor="_Toc106877532" w:history="1">
+          <w:hyperlink w:anchor="_Toc106914940" w:history="1">
             <w:r>
               <w:rPr>
                 <w:rStyle w:val="a9"/>
@@ -822,7 +821,7 @@
                 <w:noProof/>
                 <w:webHidden/>
               </w:rPr>
-              <w:instrText xml:space="preserve"> PAGEREF _Toc106877532 \h </w:instrText>
+              <w:instrText xml:space="preserve"> PAGEREF _Toc106914940 \h </w:instrText>
             </w:r>
             <w:r>
               <w:rPr>
@@ -857,6 +856,7 @@
           <w:pPr>
             <w:pStyle w:val="11"/>
             <w:tabs>
+              <w:tab w:val="left" w:pos="1320"/>
               <w:tab w:val="right" w:leader="dot" w:pos="10450"/>
             </w:tabs>
             <w:rPr>
@@ -866,13 +866,29 @@
               <w:lang w:eastAsia="ru-RU"/>
             </w:rPr>
           </w:pPr>
-          <w:hyperlink w:anchor="_Toc106877533" w:history="1">
+          <w:hyperlink w:anchor="_Toc106914941" w:history="1">
             <w:r>
               <w:rPr>
                 <w:rStyle w:val="a9"/>
                 <w:noProof/>
               </w:rPr>
-              <w:t>1. Обзор предметной области</w:t>
+              <w:t>1.</w:t>
+            </w:r>
+            <w:r>
+              <w:rPr>
+                <w:rFonts w:asciiTheme="minorHAnsi" w:eastAsiaTheme="minorEastAsia" w:hAnsiTheme="minorHAnsi"/>
+                <w:noProof/>
+                <w:sz w:val="22"/>
+                <w:lang w:eastAsia="ru-RU"/>
+              </w:rPr>
+              <w:tab/>
+            </w:r>
+            <w:r>
+              <w:rPr>
+                <w:rStyle w:val="a9"/>
+                <w:noProof/>
+              </w:rPr>
+              <w:t>Обзор предметной области</w:t>
             </w:r>
             <w:r>
               <w:rPr>
@@ -893,7 +909,183 @@
                 <w:noProof/>
                 <w:webHidden/>
               </w:rPr>
-              <w:instrText xml:space="preserve"> PAGEREF _Toc106877533 \h </w:instrText>
+              <w:instrText xml:space="preserve"> PAGEREF _Toc106914941 \h </w:instrText>
+            </w:r>
+            <w:r>
+              <w:rPr>
+                <w:noProof/>
+                <w:webHidden/>
+              </w:rPr>
+            </w:r>
+            <w:r>
+              <w:rPr>
+                <w:noProof/>
+                <w:webHidden/>
+              </w:rPr>
+              <w:fldChar w:fldCharType="separate"/>
+            </w:r>
+            <w:r>
+              <w:rPr>
+                <w:noProof/>
+                <w:webHidden/>
+              </w:rPr>
+              <w:t>4</w:t>
+            </w:r>
+            <w:r>
+              <w:rPr>
+                <w:noProof/>
+                <w:webHidden/>
+              </w:rPr>
+              <w:fldChar w:fldCharType="end"/>
+            </w:r>
+          </w:hyperlink>
+        </w:p>
+        <w:p>
+          <w:pPr>
+            <w:pStyle w:val="21"/>
+            <w:tabs>
+              <w:tab w:val="left" w:pos="1760"/>
+              <w:tab w:val="right" w:leader="dot" w:pos="10450"/>
+            </w:tabs>
+            <w:rPr>
+              <w:rFonts w:asciiTheme="minorHAnsi" w:eastAsiaTheme="minorEastAsia" w:hAnsiTheme="minorHAnsi"/>
+              <w:noProof/>
+              <w:sz w:val="22"/>
+              <w:lang w:eastAsia="ru-RU"/>
+            </w:rPr>
+          </w:pPr>
+          <w:hyperlink w:anchor="_Toc106914942" w:history="1">
+            <w:r>
+              <w:rPr>
+                <w:rStyle w:val="a9"/>
+                <w:noProof/>
+              </w:rPr>
+              <w:t>1.1.</w:t>
+            </w:r>
+            <w:r>
+              <w:rPr>
+                <w:rFonts w:asciiTheme="minorHAnsi" w:eastAsiaTheme="minorEastAsia" w:hAnsiTheme="minorHAnsi"/>
+                <w:noProof/>
+                <w:sz w:val="22"/>
+                <w:lang w:eastAsia="ru-RU"/>
+              </w:rPr>
+              <w:tab/>
+            </w:r>
+            <w:r>
+              <w:rPr>
+                <w:rStyle w:val="a9"/>
+                <w:noProof/>
+              </w:rPr>
+              <w:t>Формирование требований к приложению</w:t>
+            </w:r>
+            <w:r>
+              <w:rPr>
+                <w:noProof/>
+                <w:webHidden/>
+              </w:rPr>
+              <w:tab/>
+            </w:r>
+            <w:r>
+              <w:rPr>
+                <w:noProof/>
+                <w:webHidden/>
+              </w:rPr>
+              <w:fldChar w:fldCharType="begin"/>
+            </w:r>
+            <w:r>
+              <w:rPr>
+                <w:noProof/>
+                <w:webHidden/>
+              </w:rPr>
+              <w:instrText xml:space="preserve"> PAGEREF _Toc106914942 \h </w:instrText>
+            </w:r>
+            <w:r>
+              <w:rPr>
+                <w:noProof/>
+                <w:webHidden/>
+              </w:rPr>
+            </w:r>
+            <w:r>
+              <w:rPr>
+                <w:noProof/>
+                <w:webHidden/>
+              </w:rPr>
+              <w:fldChar w:fldCharType="separate"/>
+            </w:r>
+            <w:r>
+              <w:rPr>
+                <w:noProof/>
+                <w:webHidden/>
+              </w:rPr>
+              <w:t>4</w:t>
+            </w:r>
+            <w:r>
+              <w:rPr>
+                <w:noProof/>
+                <w:webHidden/>
+              </w:rPr>
+              <w:fldChar w:fldCharType="end"/>
+            </w:r>
+          </w:hyperlink>
+        </w:p>
+        <w:p>
+          <w:pPr>
+            <w:pStyle w:val="21"/>
+            <w:tabs>
+              <w:tab w:val="left" w:pos="1760"/>
+              <w:tab w:val="right" w:leader="dot" w:pos="10450"/>
+            </w:tabs>
+            <w:rPr>
+              <w:rFonts w:asciiTheme="minorHAnsi" w:eastAsiaTheme="minorEastAsia" w:hAnsiTheme="minorHAnsi"/>
+              <w:noProof/>
+              <w:sz w:val="22"/>
+              <w:lang w:eastAsia="ru-RU"/>
+            </w:rPr>
+          </w:pPr>
+          <w:hyperlink w:anchor="_Toc106914943" w:history="1">
+            <w:r>
+              <w:rPr>
+                <w:rStyle w:val="a9"/>
+                <w:noProof/>
+              </w:rPr>
+              <w:t>1.2.</w:t>
+            </w:r>
+            <w:r>
+              <w:rPr>
+                <w:rFonts w:asciiTheme="minorHAnsi" w:eastAsiaTheme="minorEastAsia" w:hAnsiTheme="minorHAnsi"/>
+                <w:noProof/>
+                <w:sz w:val="22"/>
+                <w:lang w:eastAsia="ru-RU"/>
+              </w:rPr>
+              <w:tab/>
+            </w:r>
+            <w:r>
+              <w:rPr>
+                <w:rStyle w:val="a9"/>
+                <w:noProof/>
+              </w:rPr>
+              <w:t>ER-модель</w:t>
+            </w:r>
+            <w:r>
+              <w:rPr>
+                <w:noProof/>
+                <w:webHidden/>
+              </w:rPr>
+              <w:tab/>
+            </w:r>
+            <w:r>
+              <w:rPr>
+                <w:noProof/>
+                <w:webHidden/>
+              </w:rPr>
+              <w:fldChar w:fldCharType="begin"/>
+            </w:r>
+            <w:r>
+              <w:rPr>
+                <w:noProof/>
+                <w:webHidden/>
+              </w:rPr>
+              <w:instrText xml:space="preserve"> PAGEREF _Toc106914943 \h </w:instrText>
             </w:r>
             <w:r>
               <w:rPr>
@@ -937,7 +1129,7 @@
               <w:lang w:eastAsia="ru-RU"/>
             </w:rPr>
           </w:pPr>
-          <w:hyperlink w:anchor="_Toc106877534" w:history="1">
+          <w:hyperlink w:anchor="_Toc106914944" w:history="1">
             <w:r>
               <w:rPr>
                 <w:rStyle w:val="a9"/>
@@ -964,78 +1156,7 @@
                 <w:noProof/>
                 <w:webHidden/>
               </w:rPr>
-              <w:instrText xml:space="preserve"> PAGEREF _Toc106877534 \h </w:instrText>
-            </w:r>
-            <w:r>
-              <w:rPr>
-                <w:noProof/>
-                <w:webHidden/>
-              </w:rPr>
-            </w:r>
-            <w:r>
-              <w:rPr>
-                <w:noProof/>
-                <w:webHidden/>
-              </w:rPr>
-              <w:fldChar w:fldCharType="separate"/>
-            </w:r>
-            <w:r>
-              <w:rPr>
-                <w:noProof/>
-                <w:webHidden/>
-              </w:rPr>
-              <w:t>5</w:t>
-            </w:r>
-            <w:r>
-              <w:rPr>
-                <w:noProof/>
-                <w:webHidden/>
-              </w:rPr>
-              <w:fldChar w:fldCharType="end"/>
-            </w:r>
-          </w:hyperlink>
-        </w:p>
-        <w:p>
-          <w:pPr>
-            <w:pStyle w:val="11"/>
-            <w:tabs>
-              <w:tab w:val="right" w:leader="dot" w:pos="10450"/>
-            </w:tabs>
-            <w:rPr>
-              <w:rFonts w:asciiTheme="minorHAnsi" w:eastAsiaTheme="minorEastAsia" w:hAnsiTheme="minorHAnsi"/>
-              <w:noProof/>
-              <w:sz w:val="22"/>
-              <w:lang w:eastAsia="ru-RU"/>
-            </w:rPr>
-          </w:pPr>
-          <w:hyperlink w:anchor="_Toc106877535" w:history="1">
-            <w:r>
-              <w:rPr>
-                <w:rStyle w:val="a9"/>
-                <w:noProof/>
-              </w:rPr>
-              <w:t>ПРИЛОЖЕНИЯ</w:t>
-            </w:r>
-            <w:r>
-              <w:rPr>
-                <w:noProof/>
-                <w:webHidden/>
-              </w:rPr>
-              <w:tab/>
-            </w:r>
-            <w:r>
-              <w:rPr>
-                <w:noProof/>
-                <w:webHidden/>
-              </w:rPr>
-              <w:fldChar w:fldCharType="begin"/>
-            </w:r>
-            <w:r>
-              <w:rPr>
-                <w:noProof/>
-                <w:webHidden/>
-              </w:rPr>
-              <w:instrText xml:space="preserve"> PAGEREF _Toc106877535 \h </w:instrText>
+              <w:instrText xml:space="preserve"> PAGEREF _Toc106914944 \h </w:instrText>
             </w:r>
             <w:r>
               <w:rPr>
@@ -1068,6 +1189,77 @@
         </w:p>
         <w:p>
           <w:pPr>
+            <w:pStyle w:val="11"/>
+            <w:tabs>
+              <w:tab w:val="right" w:leader="dot" w:pos="10450"/>
+            </w:tabs>
+            <w:rPr>
+              <w:rFonts w:asciiTheme="minorHAnsi" w:eastAsiaTheme="minorEastAsia" w:hAnsiTheme="minorHAnsi"/>
+              <w:noProof/>
+              <w:sz w:val="22"/>
+              <w:lang w:eastAsia="ru-RU"/>
+            </w:rPr>
+          </w:pPr>
+          <w:hyperlink w:anchor="_Toc106914945" w:history="1">
+            <w:r>
+              <w:rPr>
+                <w:rStyle w:val="a9"/>
+                <w:noProof/>
+              </w:rPr>
+              <w:t>ПРИЛОЖЕНИЯ</w:t>
+            </w:r>
+            <w:r>
+              <w:rPr>
+                <w:noProof/>
+                <w:webHidden/>
+              </w:rPr>
+              <w:tab/>
+            </w:r>
+            <w:r>
+              <w:rPr>
+                <w:noProof/>
+                <w:webHidden/>
+              </w:rPr>
+              <w:fldChar w:fldCharType="begin"/>
+            </w:r>
+            <w:r>
+              <w:rPr>
+                <w:noProof/>
+                <w:webHidden/>
+              </w:rPr>
+              <w:instrText xml:space="preserve"> PAGEREF _Toc106914945 \h </w:instrText>
+            </w:r>
+            <w:r>
+              <w:rPr>
+                <w:noProof/>
+                <w:webHidden/>
+              </w:rPr>
+            </w:r>
+            <w:r>
+              <w:rPr>
+                <w:noProof/>
+                <w:webHidden/>
+              </w:rPr>
+              <w:fldChar w:fldCharType="separate"/>
+            </w:r>
+            <w:r>
+              <w:rPr>
+                <w:noProof/>
+                <w:webHidden/>
+              </w:rPr>
+              <w:t>7</w:t>
+            </w:r>
+            <w:r>
+              <w:rPr>
+                <w:noProof/>
+                <w:webHidden/>
+              </w:rPr>
+              <w:fldChar w:fldCharType="end"/>
+            </w:r>
+          </w:hyperlink>
+        </w:p>
+        <w:p>
+          <w:pPr>
             <w:pStyle w:val="21"/>
             <w:tabs>
               <w:tab w:val="right" w:leader="dot" w:pos="10450"/>
@@ -1079,7 +1271,7 @@
               <w:lang w:eastAsia="ru-RU"/>
             </w:rPr>
           </w:pPr>
-          <w:hyperlink w:anchor="_Toc106877536" w:history="1">
+          <w:hyperlink w:anchor="_Toc106914946" w:history="1">
             <w:r>
               <w:rPr>
                 <w:rStyle w:val="a9"/>
@@ -1106,7 +1298,7 @@
                 <w:noProof/>
                 <w:webHidden/>
               </w:rPr>
-              <w:instrText xml:space="preserve"> PAGEREF _Toc106877536 \h </w:instrText>
+              <w:instrText xml:space="preserve"> PAGEREF _Toc106914946 \h </w:instrText>
             </w:r>
             <w:r>
               <w:rPr>
@@ -1126,7 +1318,7 @@
                 <w:noProof/>
                 <w:webHidden/>
               </w:rPr>
-              <w:t>6</w:t>
+              <w:t>7</w:t>
             </w:r>
             <w:r>
               <w:rPr>
@@ -1177,7 +1369,7 @@
       <w:pPr>
         <w:pStyle w:val="1"/>
       </w:pPr>
-      <w:bookmarkStart w:id="1" w:name="_Toc106877532"/>
+      <w:bookmarkStart w:id="1" w:name="_Toc106914940"/>
       <w:r>
         <w:lastRenderedPageBreak/>
         <w:t>ВВЕДЕНИЕ</w:t>
@@ -1309,22 +1501,37 @@
     <w:p>
       <w:pPr>
         <w:pStyle w:val="1"/>
-        <w:ind w:left="851" w:firstLine="708"/>
+        <w:numPr>
+          <w:ilvl w:val="0"/>
+          <w:numId w:val="13"/>
+        </w:numPr>
         <w:jc w:val="left"/>
       </w:pPr>
-      <w:bookmarkStart w:id="3" w:name="_Toc106877533"/>
+      <w:bookmarkStart w:id="3" w:name="_Toc106914941"/>
+      <w:bookmarkEnd w:id="2"/>
       <w:r>
         <w:lastRenderedPageBreak/>
-        <w:t xml:space="preserve">1. </w:t>
-      </w:r>
-      <w:bookmarkEnd w:id="2"/>
-      <w:r>
         <w:t>Обзор предметной области</w:t>
       </w:r>
       <w:bookmarkEnd w:id="3"/>
     </w:p>
     <w:p>
       <w:pPr>
+        <w:pStyle w:val="2"/>
+        <w:numPr>
+          <w:ilvl w:val="1"/>
+          <w:numId w:val="13"/>
+        </w:numPr>
+        <w:ind w:left="1916" w:hanging="357"/>
+      </w:pPr>
+      <w:bookmarkStart w:id="4" w:name="_Toc106914942"/>
+      <w:r>
+        <w:t>Формирование требований к приложению</w:t>
+      </w:r>
+      <w:bookmarkEnd w:id="4"/>
+    </w:p>
+    <w:p>
+      <w:pPr>
         <w:pStyle w:val="a4"/>
         <w:ind w:firstLine="708"/>
       </w:pPr>
@@ -1353,19 +1560,85 @@
         <w:t xml:space="preserve"> несколько раз. </w:t>
       </w:r>
       <w:r>
-        <w:t>Модель данных должна содержать информацию о существующих и уже распавшихся группах. Помимо этого, для каждой группы должно быть возможным посмотреть прошедшие и запланированные концерты</w:t>
-      </w:r>
-      <w:proofErr w:type="gramStart"/>
-      <w:r>
-        <w:t>.</w:t>
-      </w:r>
-      <w:proofErr w:type="gramEnd"/>
+        <w:t xml:space="preserve">Модель данных должна содержать информацию о существующих и уже распавшихся группах. Помимо этого, для каждой группы должно быть возможным посмотреть прошедшие и запланированные концерты. </w:t>
+      </w:r>
+      <w:r>
+        <w:t>Альбомы должны содержать информацию о песнях в них.</w:t>
+      </w:r>
+      <w:r>
+        <w:t xml:space="preserve"> При просмотре альбома песни должны быть отсортированы в исходном, заданном создателями порядке.</w:t>
+      </w:r>
+    </w:p>
+    <w:p>
+      <w:pPr>
+        <w:pStyle w:val="a4"/>
+        <w:ind w:firstLine="708"/>
+      </w:pPr>
+      <w:r>
+        <w:t>Предполагается, что пользователь из приложения сможет просматривать различную информацию о группах, альбомах, песнях и музыкантах. Также параллельно пользователь сможет прослушивать музыку.</w:t>
+      </w:r>
+      <w:r>
+        <w:t xml:space="preserve"> Помимо этого представляется возможным поиск музыкантов, групп, конц</w:t>
+      </w:r>
+      <w:r>
+        <w:t>ертов, песен по имени/названию.</w:t>
+      </w:r>
+    </w:p>
+    <w:p>
+      <w:pPr>
+        <w:pStyle w:val="a4"/>
+        <w:ind w:firstLine="708"/>
+      </w:pPr>
+      <w:r>
+        <w:t>Добавлять в базу данных различные сущности должен администратор, для этого нужно реализовать отдельное приложение</w:t>
+      </w:r>
+      <w:r>
+        <w:t>. В основном, оно будет</w:t>
+      </w:r>
       <w:r>
         <w:t xml:space="preserve"> </w:t>
       </w:r>
       <w:r>
-        <w:t>Альбомы должны содержать информацию о песнях в них.</w:t>
-      </w:r>
+        <w:t>предназначено</w:t>
+      </w:r>
+      <w:r>
+        <w:t xml:space="preserve"> для добавления песен и альбомов, так как </w:t>
+      </w:r>
+      <w:r>
+        <w:t>просто</w:t>
+      </w:r>
+      <w:r>
+        <w:t xml:space="preserve"> </w:t>
+      </w:r>
+      <w:r>
+        <w:rPr>
+          <w:lang w:val="en-US"/>
+        </w:rPr>
+        <w:t>SQL</w:t>
+      </w:r>
+      <w:r>
+        <w:t>-</w:t>
+      </w:r>
+      <w:r>
+        <w:t>запросами</w:t>
+      </w:r>
+      <w:r>
+        <w:t xml:space="preserve"> делать это неудобно (нужно добавлять все песни альбома в базу данных, проще это автоматизировать). Помимо этого, для удобства данная утилита не должна зависеть от определенного формата добавляемых аудио-файлов.</w:t>
+      </w:r>
+    </w:p>
+    <w:p>
+      <w:pPr>
+        <w:pStyle w:val="2"/>
+        <w:numPr>
+          <w:ilvl w:val="1"/>
+          <w:numId w:val="13"/>
+        </w:numPr>
+      </w:pPr>
+      <w:bookmarkStart w:id="5" w:name="_Toc106914943"/>
+      <w:r>
+        <w:t>ER-модель</w:t>
+      </w:r>
+      <w:bookmarkEnd w:id="5"/>
     </w:p>
     <w:p>
       <w:pPr>
@@ -1373,31 +1646,8 @@
         <w:ind w:firstLine="708"/>
       </w:pPr>
       <w:r>
-        <w:t>Предполагается, что пользователь из приложения сможет просматривать различную информацию о группах, альбомах, песнях и музыкантах. Также параллельно пользователь сможет прослушивать музыку.</w:t>
-      </w:r>
-      <w:r>
-        <w:t xml:space="preserve"> Помимо этого представляется возможным поиск музыкантов, групп, концертов, песен по имени/названию. </w:t>
-      </w:r>
-    </w:p>
-    <w:p>
-      <w:pPr>
-        <w:pStyle w:val="a4"/>
-        <w:ind w:firstLine="708"/>
-      </w:pPr>
-      <w:r>
-        <w:t>Добавлять в базу данных различные сущности должен администратор, для этого нужно реализовать отдельное приложение.</w:t>
-      </w:r>
-    </w:p>
-    <w:p>
-      <w:pPr>
-        <w:pStyle w:val="a4"/>
-        <w:ind w:firstLine="708"/>
-      </w:pPr>
-      <w:r>
         <w:t>На основе сформированных требований была создана модель «сущность-связь», представленная на рисунке 1.1.</w:t>
       </w:r>
-      <w:bookmarkStart w:id="4" w:name="_GoBack"/>
-      <w:bookmarkEnd w:id="4"/>
     </w:p>
     <w:p>
       <w:pPr>
@@ -1414,12 +1664,12 @@
           <wp:anchor distT="0" distB="0" distL="114300" distR="114300" simplePos="0" relativeHeight="251675648" behindDoc="0" locked="0" layoutInCell="1" allowOverlap="1" wp14:anchorId="72879612" wp14:editId="569525A7">
             <wp:simplePos x="0" y="0"/>
             <wp:positionH relativeFrom="margin">
-              <wp:posOffset>718185</wp:posOffset>
+              <wp:posOffset>722630</wp:posOffset>
             </wp:positionH>
             <wp:positionV relativeFrom="margin">
-              <wp:posOffset>243840</wp:posOffset>
+              <wp:posOffset>245110</wp:posOffset>
             </wp:positionV>
-            <wp:extent cx="6019800" cy="4404995"/>
+            <wp:extent cx="6019800" cy="4403090"/>
             <wp:effectExtent l="0" t="0" r="0" b="0"/>
             <wp:wrapSquare wrapText="bothSides"/>
             <wp:docPr id="3" name="Рисунок 3"/>
@@ -1448,7 +1698,7 @@
                   <pic:spPr>
                     <a:xfrm>
                       <a:off x="0" y="0"/>
-                      <a:ext cx="6019800" cy="4404995"/>
+                      <a:ext cx="6019800" cy="4403090"/>
                     </a:xfrm>
                     <a:prstGeom prst="rect">
                       <a:avLst/>
@@ -1490,14 +1740,27 @@
                   <w:r>
                     <w:t>Рисунок 1.</w:t>
                   </w:r>
-                  <w:fldSimple w:instr=" SEQ Рисунок \* ARABIC \s 1 ">
-                    <w:r>
-                      <w:rPr>
-                        <w:noProof/>
-                      </w:rPr>
-                      <w:t>1</w:t>
-                    </w:r>
-                  </w:fldSimple>
+                  <w:r>
+                    <w:fldChar w:fldCharType="begin"/>
+                  </w:r>
+                  <w:r>
+                    <w:instrText xml:space="preserve"> SEQ Рисунок \* ARABIC \s 1 </w:instrText>
+                  </w:r>
+                  <w:r>
+                    <w:fldChar w:fldCharType="separate"/>
+                  </w:r>
+                  <w:r>
+                    <w:rPr>
+                      <w:noProof/>
+                    </w:rPr>
+                    <w:t>1</w:t>
+                  </w:r>
+                  <w:r>
+                    <w:rPr>
+                      <w:noProof/>
+                    </w:rPr>
+                    <w:fldChar w:fldCharType="end"/>
+                  </w:r>
                   <w:r>
                     <w:t xml:space="preserve">- </w:t>
                   </w:r>
@@ -1522,9 +1785,1594 @@
       <w:pPr>
         <w:pStyle w:val="a4"/>
       </w:pPr>
+    </w:p>
+    <w:p>
+      <w:pPr>
+        <w:pStyle w:val="a4"/>
+      </w:pPr>
+    </w:p>
+    <w:p>
+      <w:pPr>
+        <w:pStyle w:val="a4"/>
+      </w:pPr>
+    </w:p>
+    <w:p>
+      <w:pPr>
+        <w:pStyle w:val="a4"/>
+      </w:pPr>
+    </w:p>
+    <w:p>
+      <w:pPr>
+        <w:pStyle w:val="a4"/>
+      </w:pPr>
+    </w:p>
+    <w:p>
+      <w:pPr>
+        <w:pStyle w:val="a4"/>
+      </w:pPr>
+    </w:p>
+    <w:p>
+      <w:pPr>
+        <w:pStyle w:val="a4"/>
+      </w:pPr>
+    </w:p>
+    <w:p>
+      <w:pPr>
+        <w:pStyle w:val="a4"/>
+      </w:pPr>
+    </w:p>
+    <w:p>
+      <w:pPr>
+        <w:pStyle w:val="a4"/>
+        <w:ind w:left="0" w:firstLine="0"/>
+      </w:pPr>
+    </w:p>
+    <w:p>
+      <w:pPr>
+        <w:pStyle w:val="a4"/>
+        <w:ind w:left="0" w:firstLine="0"/>
+      </w:pPr>
+    </w:p>
+    <w:p>
+      <w:pPr>
+        <w:pStyle w:val="a4"/>
+      </w:pPr>
+      <w:r>
+        <w:t xml:space="preserve">В результате получилось 7 сущностей, 3 </w:t>
+      </w:r>
+      <w:proofErr w:type="gramStart"/>
+      <w:r>
+        <w:t>сильные</w:t>
+      </w:r>
+      <w:proofErr w:type="gramEnd"/>
+      <w:r>
+        <w:t xml:space="preserve"> и 4 слабые. К сильным сущностям относятся:</w:t>
+      </w:r>
+    </w:p>
+    <w:p>
+      <w:pPr>
+        <w:pStyle w:val="a4"/>
+        <w:numPr>
+          <w:ilvl w:val="0"/>
+          <w:numId w:val="15"/>
+        </w:numPr>
+        <w:spacing w:line="276" w:lineRule="auto"/>
+        <w:jc w:val="left"/>
+      </w:pPr>
+      <w:r>
+        <w:rPr>
+          <w:lang w:val="en-US"/>
+        </w:rPr>
+        <w:t>M</w:t>
+      </w:r>
+      <w:r>
+        <w:rPr>
+          <w:lang w:val="en-US"/>
+        </w:rPr>
+        <w:t>usician</w:t>
+      </w:r>
+      <w:r>
+        <w:t xml:space="preserve"> (музыкант)</w:t>
+      </w:r>
+    </w:p>
+    <w:p>
+      <w:pPr>
+        <w:pStyle w:val="a4"/>
+        <w:numPr>
+          <w:ilvl w:val="0"/>
+          <w:numId w:val="15"/>
+        </w:numPr>
+        <w:spacing w:line="276" w:lineRule="auto"/>
+        <w:jc w:val="left"/>
+      </w:pPr>
+      <w:r>
+        <w:rPr>
+          <w:lang w:val="en-US"/>
+        </w:rPr>
+        <w:t>Band (</w:t>
+      </w:r>
+      <w:r>
+        <w:t>группа)</w:t>
+      </w:r>
+    </w:p>
+    <w:p>
+      <w:pPr>
+        <w:pStyle w:val="a4"/>
+        <w:numPr>
+          <w:ilvl w:val="0"/>
+          <w:numId w:val="15"/>
+        </w:numPr>
+        <w:spacing w:line="276" w:lineRule="auto"/>
+        <w:jc w:val="left"/>
+      </w:pPr>
+      <w:r>
+        <w:rPr>
+          <w:lang w:val="en-US"/>
+        </w:rPr>
+        <w:t>Concert</w:t>
+      </w:r>
+      <w:r>
+        <w:t xml:space="preserve"> (концерт)</w:t>
+      </w:r>
+    </w:p>
+    <w:p>
+      <w:pPr>
+        <w:pStyle w:val="a4"/>
+        <w:spacing w:line="276" w:lineRule="auto"/>
+        <w:ind w:left="708" w:firstLine="708"/>
+        <w:jc w:val="left"/>
+      </w:pPr>
+      <w:r>
+        <w:t>К слабым относятся:</w:t>
+      </w:r>
+    </w:p>
+    <w:p>
+      <w:pPr>
+        <w:pStyle w:val="a4"/>
+        <w:numPr>
+          <w:ilvl w:val="0"/>
+          <w:numId w:val="16"/>
+        </w:numPr>
+        <w:spacing w:line="276" w:lineRule="auto"/>
+        <w:jc w:val="left"/>
+      </w:pPr>
+      <w:r>
+        <w:rPr>
+          <w:lang w:val="en-US"/>
+        </w:rPr>
+        <w:t>Instrument (</w:t>
+      </w:r>
+      <w:r>
+        <w:t>инструмент)</w:t>
+      </w:r>
+    </w:p>
+    <w:p>
+      <w:pPr>
+        <w:pStyle w:val="a4"/>
+        <w:numPr>
+          <w:ilvl w:val="0"/>
+          <w:numId w:val="16"/>
+        </w:numPr>
+        <w:spacing w:line="276" w:lineRule="auto"/>
+        <w:jc w:val="left"/>
+      </w:pPr>
+      <w:r>
+        <w:rPr>
+          <w:lang w:val="en-US"/>
+        </w:rPr>
+        <w:t>Membership (</w:t>
+      </w:r>
+      <w:r>
+        <w:t>членство в группе)</w:t>
+      </w:r>
+    </w:p>
+    <w:p>
+      <w:pPr>
+        <w:pStyle w:val="a4"/>
+        <w:numPr>
+          <w:ilvl w:val="0"/>
+          <w:numId w:val="16"/>
+        </w:numPr>
+        <w:spacing w:line="276" w:lineRule="auto"/>
+        <w:jc w:val="left"/>
+      </w:pPr>
+      <w:r>
+        <w:rPr>
+          <w:lang w:val="en-US"/>
+        </w:rPr>
+        <w:t xml:space="preserve">Album </w:t>
+      </w:r>
+      <w:r>
+        <w:t>(альбом</w:t>
+      </w:r>
+      <w:r>
+        <w:rPr>
+          <w:lang w:val="en-US"/>
+        </w:rPr>
+        <w:t>)</w:t>
+      </w:r>
+    </w:p>
+    <w:p>
+      <w:pPr>
+        <w:pStyle w:val="a4"/>
+        <w:numPr>
+          <w:ilvl w:val="0"/>
+          <w:numId w:val="16"/>
+        </w:numPr>
+        <w:spacing w:line="276" w:lineRule="auto"/>
+        <w:jc w:val="left"/>
+      </w:pPr>
+      <w:r>
+        <w:rPr>
+          <w:lang w:val="en-US"/>
+        </w:rPr>
+        <w:t>Song (</w:t>
+      </w:r>
+      <w:r>
+        <w:t>песня в альбоме)</w:t>
+      </w:r>
+    </w:p>
+    <w:p>
+      <w:pPr>
+        <w:pStyle w:val="a4"/>
+        <w:spacing w:line="276" w:lineRule="auto"/>
+        <w:ind w:left="1560" w:firstLine="0"/>
+        <w:jc w:val="left"/>
+      </w:pPr>
+    </w:p>
+    <w:p>
+      <w:pPr>
+        <w:pStyle w:val="2"/>
+        <w:numPr>
+          <w:ilvl w:val="2"/>
+          <w:numId w:val="13"/>
+        </w:numPr>
+      </w:pPr>
+      <w:r>
+        <w:lastRenderedPageBreak/>
+        <w:t>Описание сущностей</w:t>
+      </w:r>
+    </w:p>
+    <w:p>
+      <w:pPr>
+        <w:pStyle w:val="a4"/>
+        <w:spacing w:line="276" w:lineRule="auto"/>
+        <w:ind w:left="1560" w:firstLine="0"/>
+        <w:jc w:val="left"/>
+      </w:pPr>
+      <w:r>
+        <w:t>Далее описывается каждая из сущностей.</w:t>
+      </w:r>
+    </w:p>
+    <w:p>
+      <w:pPr>
+        <w:pStyle w:val="a4"/>
+        <w:numPr>
+          <w:ilvl w:val="0"/>
+          <w:numId w:val="17"/>
+        </w:numPr>
+        <w:spacing w:line="276" w:lineRule="auto"/>
+        <w:jc w:val="left"/>
+      </w:pPr>
+      <w:r>
+        <w:rPr>
+          <w:lang w:val="en-US"/>
+        </w:rPr>
+        <w:t>Musician</w:t>
+      </w:r>
+    </w:p>
+    <w:p>
+      <w:pPr>
+        <w:pStyle w:val="a4"/>
+        <w:spacing w:line="276" w:lineRule="auto"/>
+        <w:ind w:left="1920" w:firstLine="0"/>
+        <w:jc w:val="left"/>
+      </w:pPr>
+      <w:r>
+        <w:t>Идентификатор:</w:t>
+      </w:r>
+    </w:p>
+    <w:p>
+      <w:pPr>
+        <w:pStyle w:val="a4"/>
+        <w:spacing w:line="276" w:lineRule="auto"/>
+        <w:ind w:left="1920" w:firstLine="204"/>
+        <w:jc w:val="left"/>
+      </w:pPr>
+      <w:proofErr w:type="spellStart"/>
+      <w:r>
+        <w:rPr>
+          <w:lang w:val="en-US"/>
+        </w:rPr>
+        <w:t>MusicianName</w:t>
+      </w:r>
+      <w:proofErr w:type="spellEnd"/>
+      <w:r>
+        <w:rPr>
+          <w:lang w:val="en-US"/>
+        </w:rPr>
+        <w:t xml:space="preserve">: </w:t>
+      </w:r>
+      <w:r>
+        <w:t>имя музыканта</w:t>
+      </w:r>
+    </w:p>
+    <w:p>
+      <w:pPr>
+        <w:pStyle w:val="a4"/>
+        <w:spacing w:line="276" w:lineRule="auto"/>
+        <w:ind w:left="1920" w:firstLine="0"/>
+        <w:jc w:val="left"/>
+      </w:pPr>
+      <w:r>
+        <w:t xml:space="preserve">Атрибуты: </w:t>
+      </w:r>
+    </w:p>
+    <w:p>
+      <w:pPr>
+        <w:pStyle w:val="a4"/>
+        <w:spacing w:line="276" w:lineRule="auto"/>
+        <w:ind w:left="1920" w:firstLine="204"/>
+        <w:jc w:val="left"/>
+      </w:pPr>
+      <w:proofErr w:type="spellStart"/>
+      <w:r>
+        <w:rPr>
+          <w:lang w:val="en-US"/>
+        </w:rPr>
+        <w:t>DateOfBirth</w:t>
+      </w:r>
+      <w:proofErr w:type="spellEnd"/>
+      <w:r>
+        <w:t xml:space="preserve"> – </w:t>
+      </w:r>
+      <w:r>
+        <w:t>день рождения</w:t>
+      </w:r>
+    </w:p>
+    <w:p>
+      <w:pPr>
+        <w:pStyle w:val="a4"/>
+        <w:spacing w:line="276" w:lineRule="auto"/>
+        <w:ind w:left="1920" w:firstLine="204"/>
+        <w:jc w:val="left"/>
+      </w:pPr>
+      <w:r>
+        <w:rPr>
+          <w:lang w:val="en-US"/>
+        </w:rPr>
+        <w:t>Biography</w:t>
+      </w:r>
+      <w:r>
+        <w:t xml:space="preserve"> </w:t>
+      </w:r>
+      <w:r>
+        <w:t>–</w:t>
+      </w:r>
+      <w:r>
+        <w:t xml:space="preserve"> </w:t>
+      </w:r>
+      <w:r>
+        <w:t>биография</w:t>
+      </w:r>
+    </w:p>
+    <w:p>
+      <w:pPr>
+        <w:pStyle w:val="a4"/>
+        <w:numPr>
+          <w:ilvl w:val="0"/>
+          <w:numId w:val="17"/>
+        </w:numPr>
+        <w:spacing w:line="276" w:lineRule="auto"/>
+        <w:jc w:val="left"/>
+      </w:pPr>
+      <w:r>
+        <w:rPr>
+          <w:lang w:val="en-US"/>
+        </w:rPr>
+        <w:t>Instrument</w:t>
+      </w:r>
+      <w:r>
+        <w:t xml:space="preserve"> – </w:t>
+      </w:r>
+      <w:r>
+        <w:t xml:space="preserve">многозначный атрибут у </w:t>
+      </w:r>
+      <w:r>
+        <w:rPr>
+          <w:lang w:val="en-US"/>
+        </w:rPr>
+        <w:t>Musician</w:t>
+      </w:r>
+      <w:r>
+        <w:t xml:space="preserve">, </w:t>
+      </w:r>
+      <w:r>
+        <w:t>обозначающий инструменты, на которых играет музыкант.</w:t>
+      </w:r>
+    </w:p>
+    <w:p>
+      <w:pPr>
+        <w:pStyle w:val="a4"/>
+        <w:spacing w:line="276" w:lineRule="auto"/>
+        <w:ind w:left="1920" w:firstLine="0"/>
+        <w:jc w:val="left"/>
+      </w:pPr>
+      <w:r>
+        <w:t>Составной идентификатор:</w:t>
+      </w:r>
+    </w:p>
+    <w:p>
+      <w:pPr>
+        <w:pStyle w:val="a4"/>
+        <w:spacing w:line="276" w:lineRule="auto"/>
+        <w:ind w:left="1920" w:firstLine="0"/>
+        <w:jc w:val="left"/>
+      </w:pPr>
+      <w:r>
+        <w:tab/>
+      </w:r>
+      <w:proofErr w:type="spellStart"/>
+      <w:r>
+        <w:rPr>
+          <w:lang w:val="en-US"/>
+        </w:rPr>
+        <w:t>MusicianName</w:t>
+      </w:r>
+      <w:proofErr w:type="spellEnd"/>
+      <w:r>
+        <w:t xml:space="preserve"> – </w:t>
+      </w:r>
+      <w:r>
+        <w:t>имя соответствующего музыканта</w:t>
+      </w:r>
+    </w:p>
+    <w:p>
+      <w:pPr>
+        <w:pStyle w:val="a4"/>
+        <w:spacing w:line="276" w:lineRule="auto"/>
+        <w:ind w:left="1920" w:firstLine="0"/>
+        <w:jc w:val="left"/>
+      </w:pPr>
+      <w:r>
+        <w:tab/>
+      </w:r>
+      <w:r>
+        <w:rPr>
+          <w:lang w:val="en-US"/>
+        </w:rPr>
+        <w:t>Type</w:t>
+      </w:r>
+      <w:r>
+        <w:t xml:space="preserve"> – </w:t>
+      </w:r>
+      <w:r>
+        <w:t>тип инструмента (гитара, вокал и т.д.)</w:t>
+      </w:r>
+    </w:p>
+    <w:p>
+      <w:pPr>
+        <w:pStyle w:val="a4"/>
+        <w:numPr>
+          <w:ilvl w:val="0"/>
+          <w:numId w:val="17"/>
+        </w:numPr>
+        <w:spacing w:line="276" w:lineRule="auto"/>
+        <w:jc w:val="left"/>
+      </w:pPr>
+      <w:r>
+        <w:rPr>
+          <w:lang w:val="en-US"/>
+        </w:rPr>
+        <w:t>Membership</w:t>
+      </w:r>
+      <w:r>
+        <w:t xml:space="preserve"> – </w:t>
+      </w:r>
+      <w:r>
+        <w:t>сущность, хранящая членство музыканта в группе в определенный период</w:t>
+      </w:r>
+      <w:r>
+        <w:t xml:space="preserve"> времени</w:t>
+      </w:r>
+      <w:r>
+        <w:t xml:space="preserve">. Используется шаблон </w:t>
+      </w:r>
+      <w:r>
+        <w:t>«</w:t>
+      </w:r>
+      <w:r>
+        <w:t>сопряжение</w:t>
+      </w:r>
+      <w:r>
+        <w:t>»</w:t>
+      </w:r>
+      <w:r>
+        <w:t>.</w:t>
+      </w:r>
+    </w:p>
+    <w:p>
+      <w:pPr>
+        <w:pStyle w:val="a4"/>
+        <w:spacing w:line="276" w:lineRule="auto"/>
+        <w:ind w:left="1920" w:firstLine="0"/>
+        <w:jc w:val="left"/>
+      </w:pPr>
+      <w:r>
+        <w:t>Составной идентификатор:</w:t>
+      </w:r>
+    </w:p>
+    <w:p>
+      <w:pPr>
+        <w:pStyle w:val="a4"/>
+        <w:spacing w:line="276" w:lineRule="auto"/>
+        <w:ind w:left="1920" w:firstLine="0"/>
+        <w:jc w:val="left"/>
+      </w:pPr>
+      <w:r>
+        <w:tab/>
+      </w:r>
+      <w:proofErr w:type="spellStart"/>
+      <w:r>
+        <w:rPr>
+          <w:lang w:val="en-US"/>
+        </w:rPr>
+        <w:t>MusicianName</w:t>
+      </w:r>
+      <w:proofErr w:type="spellEnd"/>
+      <w:r>
+        <w:rPr>
+          <w:lang w:val="en-US"/>
+        </w:rPr>
+        <w:t xml:space="preserve"> – </w:t>
+      </w:r>
+      <w:r>
+        <w:t>имя музыканта</w:t>
+      </w:r>
+    </w:p>
+    <w:p>
+      <w:pPr>
+        <w:pStyle w:val="a4"/>
+        <w:spacing w:line="276" w:lineRule="auto"/>
+        <w:ind w:left="1920" w:firstLine="0"/>
+        <w:jc w:val="left"/>
+      </w:pPr>
+      <w:r>
+        <w:tab/>
+      </w:r>
+      <w:proofErr w:type="spellStart"/>
+      <w:r>
+        <w:rPr>
+          <w:lang w:val="en-US"/>
+        </w:rPr>
+        <w:t>BandName</w:t>
+      </w:r>
+      <w:proofErr w:type="spellEnd"/>
+      <w:r>
+        <w:rPr>
+          <w:lang w:val="en-US"/>
+        </w:rPr>
+        <w:t xml:space="preserve"> – </w:t>
+      </w:r>
+      <w:r>
+        <w:t>имя группы</w:t>
+      </w:r>
+    </w:p>
+    <w:p>
+      <w:pPr>
+        <w:pStyle w:val="a4"/>
+        <w:spacing w:line="276" w:lineRule="auto"/>
+        <w:ind w:left="1920" w:firstLine="0"/>
+        <w:jc w:val="left"/>
+      </w:pPr>
+      <w:r>
+        <w:tab/>
+      </w:r>
+      <w:proofErr w:type="spellStart"/>
+      <w:r>
+        <w:rPr>
+          <w:lang w:val="en-US"/>
+        </w:rPr>
+        <w:t>EnterDate</w:t>
+      </w:r>
+      <w:proofErr w:type="spellEnd"/>
+      <w:r>
+        <w:t xml:space="preserve"> – </w:t>
+      </w:r>
+      <w:r>
+        <w:t>дата вступления в группу</w:t>
+      </w:r>
+    </w:p>
+    <w:p>
+      <w:pPr>
+        <w:pStyle w:val="a4"/>
+        <w:spacing w:line="276" w:lineRule="auto"/>
+        <w:ind w:left="1920" w:firstLine="0"/>
+        <w:jc w:val="left"/>
+      </w:pPr>
+      <w:r>
+        <w:t>Атрибуты:</w:t>
+      </w:r>
+    </w:p>
+    <w:p>
+      <w:pPr>
+        <w:pStyle w:val="a4"/>
+        <w:spacing w:line="276" w:lineRule="auto"/>
+        <w:ind w:left="1920" w:firstLine="0"/>
+        <w:jc w:val="left"/>
+      </w:pPr>
+      <w:r>
+        <w:tab/>
+      </w:r>
+      <w:proofErr w:type="spellStart"/>
+      <w:r>
+        <w:rPr>
+          <w:lang w:val="en-US"/>
+        </w:rPr>
+        <w:t>QuitDate</w:t>
+      </w:r>
+      <w:proofErr w:type="spellEnd"/>
+      <w:r>
+        <w:t xml:space="preserve"> – </w:t>
+      </w:r>
+      <w:r>
+        <w:t>дата, когда музыкант покинул группу</w:t>
+      </w:r>
+    </w:p>
+    <w:p>
+      <w:pPr>
+        <w:pStyle w:val="a4"/>
+        <w:spacing w:line="276" w:lineRule="auto"/>
+        <w:ind w:left="1920" w:firstLine="0"/>
+        <w:jc w:val="left"/>
+      </w:pPr>
+      <w:r>
+        <w:t xml:space="preserve">Стоит отметить, что наличие в составном идентификаторе атрибута </w:t>
+      </w:r>
+      <w:proofErr w:type="spellStart"/>
+      <w:r>
+        <w:rPr>
+          <w:lang w:val="en-US"/>
+        </w:rPr>
+        <w:t>EnterDate</w:t>
+      </w:r>
+      <w:proofErr w:type="spellEnd"/>
+      <w:r>
+        <w:t xml:space="preserve"> </w:t>
+      </w:r>
+      <w:r>
+        <w:t>обеспечивает случай, когда музыкант присоединялся к группе несколько раз.</w:t>
+      </w:r>
+    </w:p>
+    <w:p>
+      <w:pPr>
+        <w:pStyle w:val="a4"/>
+        <w:numPr>
+          <w:ilvl w:val="0"/>
+          <w:numId w:val="17"/>
+        </w:numPr>
+        <w:spacing w:line="276" w:lineRule="auto"/>
+        <w:jc w:val="left"/>
+      </w:pPr>
+      <w:r>
+        <w:rPr>
+          <w:lang w:val="en-US"/>
+        </w:rPr>
+        <w:t xml:space="preserve">Band – </w:t>
+      </w:r>
+      <w:r>
+        <w:t>сущность, обозначающая группу.</w:t>
+      </w:r>
+    </w:p>
+    <w:p>
+      <w:pPr>
+        <w:pStyle w:val="a4"/>
+        <w:spacing w:line="276" w:lineRule="auto"/>
+        <w:ind w:left="1920" w:firstLine="0"/>
+        <w:jc w:val="left"/>
+      </w:pPr>
+      <w:r>
+        <w:t>Идентификатор:</w:t>
+      </w:r>
+    </w:p>
+    <w:p>
+      <w:pPr>
+        <w:pStyle w:val="a4"/>
+        <w:spacing w:line="276" w:lineRule="auto"/>
+        <w:ind w:left="1920" w:firstLine="0"/>
+        <w:jc w:val="left"/>
+      </w:pPr>
+      <w:r>
+        <w:tab/>
+      </w:r>
+      <w:proofErr w:type="spellStart"/>
+      <w:r>
+        <w:rPr>
+          <w:lang w:val="en-US"/>
+        </w:rPr>
+        <w:t>BandName</w:t>
+      </w:r>
+      <w:proofErr w:type="spellEnd"/>
+      <w:r>
+        <w:rPr>
+          <w:lang w:val="en-US"/>
+        </w:rPr>
+        <w:t xml:space="preserve"> – </w:t>
+      </w:r>
+      <w:r>
+        <w:t>имя группы</w:t>
+      </w:r>
+    </w:p>
+    <w:p>
+      <w:pPr>
+        <w:pStyle w:val="a4"/>
+        <w:spacing w:line="276" w:lineRule="auto"/>
+        <w:ind w:left="1920" w:firstLine="0"/>
+        <w:jc w:val="left"/>
+      </w:pPr>
+      <w:r>
+        <w:lastRenderedPageBreak/>
+        <w:t>Атрибуты:</w:t>
+      </w:r>
+    </w:p>
+    <w:p>
+      <w:pPr>
+        <w:pStyle w:val="a4"/>
+        <w:spacing w:line="276" w:lineRule="auto"/>
+        <w:ind w:left="1920" w:firstLine="0"/>
+        <w:jc w:val="left"/>
+      </w:pPr>
+      <w:r>
+        <w:tab/>
+      </w:r>
+      <w:r>
+        <w:rPr>
+          <w:lang w:val="en-US"/>
+        </w:rPr>
+        <w:t>Genre</w:t>
+      </w:r>
+      <w:r>
+        <w:t xml:space="preserve"> –</w:t>
+      </w:r>
+      <w:r>
+        <w:t xml:space="preserve"> преобладающий жанр музыки у группы</w:t>
+      </w:r>
+    </w:p>
+    <w:p>
+      <w:pPr>
+        <w:pStyle w:val="a4"/>
+        <w:spacing w:line="276" w:lineRule="auto"/>
+        <w:ind w:left="1920" w:firstLine="0"/>
+        <w:jc w:val="left"/>
+      </w:pPr>
+      <w:r>
+        <w:tab/>
+      </w:r>
+      <w:r>
+        <w:rPr>
+          <w:lang w:val="en-US"/>
+        </w:rPr>
+        <w:t xml:space="preserve">Description – </w:t>
+      </w:r>
+      <w:r>
+        <w:t>описание группы</w:t>
+      </w:r>
+    </w:p>
+    <w:p>
+      <w:pPr>
+        <w:pStyle w:val="a4"/>
+        <w:spacing w:line="276" w:lineRule="auto"/>
+        <w:ind w:left="1920" w:firstLine="0"/>
+        <w:jc w:val="left"/>
+      </w:pPr>
+      <w:r>
+        <w:tab/>
+      </w:r>
+      <w:proofErr w:type="spellStart"/>
+      <w:r>
+        <w:rPr>
+          <w:lang w:val="en-US"/>
+        </w:rPr>
+        <w:t>FoundingDate</w:t>
+      </w:r>
+      <w:proofErr w:type="spellEnd"/>
+      <w:r>
+        <w:rPr>
+          <w:lang w:val="en-US"/>
+        </w:rPr>
+        <w:t xml:space="preserve"> – </w:t>
+      </w:r>
+      <w:r>
+        <w:t>дата основания группы</w:t>
+      </w:r>
+    </w:p>
+    <w:p>
+      <w:pPr>
+        <w:pStyle w:val="a4"/>
+        <w:spacing w:line="276" w:lineRule="auto"/>
+        <w:ind w:left="1920" w:firstLine="0"/>
+        <w:jc w:val="left"/>
+      </w:pPr>
+      <w:r>
+        <w:tab/>
+      </w:r>
+      <w:proofErr w:type="spellStart"/>
+      <w:r>
+        <w:rPr>
+          <w:lang w:val="en-US"/>
+        </w:rPr>
+        <w:t>TerminationDate</w:t>
+      </w:r>
+      <w:proofErr w:type="spellEnd"/>
+      <w:r>
+        <w:rPr>
+          <w:lang w:val="en-US"/>
+        </w:rPr>
+        <w:t xml:space="preserve"> – </w:t>
+      </w:r>
+      <w:r>
+        <w:t>дата распада группы</w:t>
+      </w:r>
+    </w:p>
+    <w:p>
+      <w:pPr>
+        <w:pStyle w:val="a4"/>
+        <w:numPr>
+          <w:ilvl w:val="0"/>
+          <w:numId w:val="17"/>
+        </w:numPr>
+        <w:spacing w:line="276" w:lineRule="auto"/>
+        <w:jc w:val="left"/>
+      </w:pPr>
+      <w:r>
+        <w:rPr>
+          <w:lang w:val="en-US"/>
+        </w:rPr>
+        <w:t xml:space="preserve">Concert – </w:t>
+      </w:r>
+      <w:r>
+        <w:t>сущность, обозначающая концерт.</w:t>
+      </w:r>
+    </w:p>
+    <w:p>
+      <w:pPr>
+        <w:pStyle w:val="a4"/>
+        <w:spacing w:line="276" w:lineRule="auto"/>
+        <w:ind w:left="1920" w:firstLine="0"/>
+        <w:jc w:val="left"/>
+      </w:pPr>
+      <w:r>
+        <w:t>Составной идентификатор:</w:t>
+      </w:r>
+    </w:p>
+    <w:p>
+      <w:pPr>
+        <w:pStyle w:val="a4"/>
+        <w:spacing w:line="276" w:lineRule="auto"/>
+        <w:ind w:left="1920" w:firstLine="0"/>
+        <w:jc w:val="left"/>
+      </w:pPr>
+      <w:r>
+        <w:tab/>
+      </w:r>
+      <w:r>
+        <w:rPr>
+          <w:lang w:val="en-US"/>
+        </w:rPr>
+        <w:t xml:space="preserve">Date – </w:t>
+      </w:r>
+      <w:r>
+        <w:t>дата проведения</w:t>
+      </w:r>
+    </w:p>
+    <w:p>
+      <w:pPr>
+        <w:pStyle w:val="a4"/>
+        <w:spacing w:line="276" w:lineRule="auto"/>
+        <w:ind w:left="1920" w:firstLine="0"/>
+        <w:jc w:val="left"/>
+      </w:pPr>
+      <w:r>
+        <w:tab/>
+      </w:r>
+      <w:r>
+        <w:rPr>
+          <w:lang w:val="en-US"/>
+        </w:rPr>
+        <w:t xml:space="preserve">Time – </w:t>
+      </w:r>
+      <w:r>
+        <w:t>время проведения</w:t>
+      </w:r>
+    </w:p>
+    <w:p>
+      <w:pPr>
+        <w:pStyle w:val="a4"/>
+        <w:spacing w:line="276" w:lineRule="auto"/>
+        <w:ind w:left="1920" w:firstLine="0"/>
+        <w:jc w:val="left"/>
+      </w:pPr>
+      <w:r>
+        <w:tab/>
+      </w:r>
+      <w:r>
+        <w:rPr>
+          <w:lang w:val="en-US"/>
+        </w:rPr>
+        <w:t xml:space="preserve">Location – </w:t>
+      </w:r>
+      <w:r>
+        <w:t>место проведения</w:t>
+      </w:r>
+    </w:p>
+    <w:p>
+      <w:pPr>
+        <w:pStyle w:val="a4"/>
+        <w:spacing w:line="276" w:lineRule="auto"/>
+        <w:ind w:left="1920" w:firstLine="0"/>
+        <w:jc w:val="left"/>
+      </w:pPr>
+      <w:r>
+        <w:t>Атрибуты:</w:t>
+      </w:r>
+    </w:p>
+    <w:p>
+      <w:pPr>
+        <w:pStyle w:val="a4"/>
+        <w:spacing w:line="276" w:lineRule="auto"/>
+        <w:ind w:left="1920" w:firstLine="0"/>
+        <w:jc w:val="left"/>
+      </w:pPr>
+      <w:r>
+        <w:tab/>
+      </w:r>
+      <w:r>
+        <w:rPr>
+          <w:lang w:val="en-US"/>
+        </w:rPr>
+        <w:t xml:space="preserve">Capacity – </w:t>
+      </w:r>
+      <w:r>
+        <w:t>вместимость</w:t>
+      </w:r>
+    </w:p>
+    <w:p>
+      <w:pPr>
+        <w:pStyle w:val="a4"/>
+        <w:spacing w:line="276" w:lineRule="auto"/>
+        <w:ind w:left="1920" w:firstLine="0"/>
+        <w:jc w:val="left"/>
+      </w:pPr>
+      <w:r>
+        <w:tab/>
+      </w:r>
+      <w:r>
+        <w:rPr>
+          <w:lang w:val="en-US"/>
+        </w:rPr>
+        <w:t xml:space="preserve">Description – </w:t>
+      </w:r>
+      <w:r>
+        <w:t>описание концерта</w:t>
+      </w:r>
+    </w:p>
+    <w:p>
+      <w:pPr>
+        <w:pStyle w:val="a4"/>
+        <w:spacing w:line="276" w:lineRule="auto"/>
+        <w:ind w:left="1920" w:firstLine="0"/>
+        <w:jc w:val="left"/>
+      </w:pPr>
+      <w:r>
+        <w:t>В данном случае место проведения концерта является и его названием, так как зачастую они совпадают.</w:t>
+      </w:r>
+    </w:p>
+    <w:p>
+      <w:pPr>
+        <w:pStyle w:val="a4"/>
+        <w:numPr>
+          <w:ilvl w:val="0"/>
+          <w:numId w:val="17"/>
+        </w:numPr>
+        <w:spacing w:line="276" w:lineRule="auto"/>
+        <w:jc w:val="left"/>
+      </w:pPr>
+      <w:r>
+        <w:rPr>
+          <w:lang w:val="en-US"/>
+        </w:rPr>
+        <w:t xml:space="preserve">Album – </w:t>
+      </w:r>
+      <w:r>
+        <w:t>сущность, обозначающая альбом.</w:t>
+      </w:r>
+    </w:p>
+    <w:p>
+      <w:pPr>
+        <w:pStyle w:val="a4"/>
+        <w:spacing w:line="276" w:lineRule="auto"/>
+        <w:ind w:left="1920" w:firstLine="0"/>
+        <w:jc w:val="left"/>
+      </w:pPr>
+      <w:r>
+        <w:t>Составной идентификатор:</w:t>
+      </w:r>
+    </w:p>
+    <w:p>
+      <w:pPr>
+        <w:pStyle w:val="a4"/>
+        <w:spacing w:line="276" w:lineRule="auto"/>
+        <w:ind w:left="1920" w:firstLine="0"/>
+        <w:jc w:val="left"/>
+      </w:pPr>
+      <w:r>
+        <w:tab/>
+      </w:r>
+      <w:proofErr w:type="spellStart"/>
+      <w:r>
+        <w:rPr>
+          <w:lang w:val="en-US"/>
+        </w:rPr>
+        <w:t>BandName</w:t>
+      </w:r>
+      <w:proofErr w:type="spellEnd"/>
+      <w:r>
+        <w:rPr>
+          <w:lang w:val="en-US"/>
+        </w:rPr>
+        <w:t xml:space="preserve"> – </w:t>
+      </w:r>
+      <w:r>
+        <w:t>имя группы, выпустившей альбом</w:t>
+      </w:r>
+    </w:p>
+    <w:p>
+      <w:pPr>
+        <w:pStyle w:val="a4"/>
+        <w:spacing w:line="276" w:lineRule="auto"/>
+        <w:ind w:left="1920" w:firstLine="0"/>
+        <w:jc w:val="left"/>
+      </w:pPr>
+      <w:r>
+        <w:tab/>
+      </w:r>
+      <w:r>
+        <w:rPr>
+          <w:lang w:val="en-US"/>
+        </w:rPr>
+        <w:t xml:space="preserve">Title – </w:t>
+      </w:r>
+      <w:r>
+        <w:t>название альбома</w:t>
+      </w:r>
+    </w:p>
+    <w:p>
+      <w:pPr>
+        <w:pStyle w:val="a4"/>
+        <w:spacing w:line="276" w:lineRule="auto"/>
+        <w:ind w:left="1920" w:firstLine="0"/>
+        <w:jc w:val="left"/>
+      </w:pPr>
+      <w:r>
+        <w:t>Атрибуты:</w:t>
+      </w:r>
+    </w:p>
+    <w:p>
+      <w:pPr>
+        <w:pStyle w:val="a4"/>
+        <w:spacing w:line="276" w:lineRule="auto"/>
+        <w:ind w:left="1920" w:firstLine="0"/>
+        <w:jc w:val="left"/>
+      </w:pPr>
+      <w:r>
+        <w:tab/>
+      </w:r>
+      <w:proofErr w:type="spellStart"/>
+      <w:r>
+        <w:rPr>
+          <w:lang w:val="en-US"/>
+        </w:rPr>
+        <w:t>ReleaseDate</w:t>
+      </w:r>
+      <w:proofErr w:type="spellEnd"/>
+      <w:r>
+        <w:rPr>
+          <w:lang w:val="en-US"/>
+        </w:rPr>
+        <w:t xml:space="preserve"> – </w:t>
+      </w:r>
+      <w:r>
+        <w:t>дата выпуска альбома</w:t>
+      </w:r>
+    </w:p>
+    <w:p>
+      <w:pPr>
+        <w:pStyle w:val="a4"/>
+        <w:numPr>
+          <w:ilvl w:val="0"/>
+          <w:numId w:val="17"/>
+        </w:numPr>
+        <w:spacing w:line="276" w:lineRule="auto"/>
+        <w:jc w:val="left"/>
+      </w:pPr>
+      <w:r>
+        <w:rPr>
+          <w:lang w:val="en-US"/>
+        </w:rPr>
+        <w:t>Song</w:t>
+      </w:r>
+      <w:r>
+        <w:t xml:space="preserve"> – </w:t>
+      </w:r>
+      <w:r>
+        <w:t>сущность, обозначающая песню в альбоме</w:t>
+      </w:r>
+    </w:p>
+    <w:p>
+      <w:pPr>
+        <w:pStyle w:val="a4"/>
+        <w:spacing w:line="276" w:lineRule="auto"/>
+        <w:ind w:left="1920" w:firstLine="0"/>
+        <w:jc w:val="left"/>
+      </w:pPr>
+      <w:r>
+        <w:t>Составной идентификатор:</w:t>
+      </w:r>
+    </w:p>
+    <w:p>
+      <w:pPr>
+        <w:pStyle w:val="a4"/>
+        <w:spacing w:line="276" w:lineRule="auto"/>
+        <w:ind w:left="1920" w:firstLine="0"/>
+        <w:jc w:val="left"/>
+      </w:pPr>
+      <w:r>
+        <w:tab/>
+      </w:r>
+      <w:proofErr w:type="spellStart"/>
+      <w:r>
+        <w:rPr>
+          <w:lang w:val="en-US"/>
+        </w:rPr>
+        <w:t>BandName</w:t>
+      </w:r>
+      <w:proofErr w:type="spellEnd"/>
+      <w:r>
+        <w:rPr>
+          <w:lang w:val="en-US"/>
+        </w:rPr>
+        <w:t xml:space="preserve"> – </w:t>
+      </w:r>
+      <w:r>
+        <w:t>название группы</w:t>
+      </w:r>
+    </w:p>
+    <w:p>
+      <w:pPr>
+        <w:pStyle w:val="a4"/>
+        <w:spacing w:line="276" w:lineRule="auto"/>
+        <w:ind w:left="1920" w:firstLine="0"/>
+        <w:jc w:val="left"/>
+      </w:pPr>
+      <w:r>
+        <w:rPr>
+          <w:lang w:val="en-US"/>
+        </w:rPr>
+        <w:tab/>
+        <w:t xml:space="preserve">Title – </w:t>
+      </w:r>
+      <w:r>
+        <w:t>название альбома</w:t>
+      </w:r>
+    </w:p>
+    <w:p>
+      <w:pPr>
+        <w:pStyle w:val="a4"/>
+        <w:spacing w:line="276" w:lineRule="auto"/>
+        <w:ind w:left="1920" w:firstLine="0"/>
+        <w:jc w:val="left"/>
+      </w:pPr>
+      <w:r>
+        <w:tab/>
+      </w:r>
+      <w:proofErr w:type="spellStart"/>
+      <w:r>
+        <w:rPr>
+          <w:lang w:val="en-US"/>
+        </w:rPr>
+        <w:t>SongName</w:t>
+      </w:r>
+      <w:proofErr w:type="spellEnd"/>
+      <w:r>
+        <w:rPr>
+          <w:lang w:val="en-US"/>
+        </w:rPr>
+        <w:t xml:space="preserve"> – </w:t>
+      </w:r>
+      <w:r>
+        <w:t>название песни</w:t>
+      </w:r>
+    </w:p>
+    <w:p>
+      <w:pPr>
+        <w:pStyle w:val="a4"/>
+        <w:spacing w:line="276" w:lineRule="auto"/>
+        <w:ind w:left="1920" w:firstLine="0"/>
+        <w:jc w:val="left"/>
+      </w:pPr>
+      <w:r>
+        <w:lastRenderedPageBreak/>
+        <w:t>Атрибуты:</w:t>
+      </w:r>
+    </w:p>
+    <w:p>
+      <w:pPr>
+        <w:pStyle w:val="a4"/>
+        <w:spacing w:line="276" w:lineRule="auto"/>
+        <w:ind w:left="1920" w:firstLine="0"/>
+        <w:jc w:val="left"/>
+      </w:pPr>
+      <w:r>
+        <w:tab/>
+      </w:r>
+      <w:r>
+        <w:rPr>
+          <w:lang w:val="en-US"/>
+        </w:rPr>
+        <w:t xml:space="preserve">Length – </w:t>
+      </w:r>
+      <w:r>
+        <w:t>длительность песни</w:t>
+      </w:r>
+    </w:p>
+    <w:p>
+      <w:pPr>
+        <w:pStyle w:val="a4"/>
+        <w:spacing w:line="276" w:lineRule="auto"/>
+        <w:ind w:left="1920" w:firstLine="0"/>
+        <w:jc w:val="left"/>
+      </w:pPr>
+      <w:r>
+        <w:tab/>
+      </w:r>
+      <w:r>
+        <w:rPr>
+          <w:lang w:val="en-US"/>
+        </w:rPr>
+        <w:t>Index</w:t>
+      </w:r>
+      <w:r>
+        <w:t xml:space="preserve"> – </w:t>
+      </w:r>
+      <w:r>
+        <w:t>номер песни в альбоме, начиная с 1</w:t>
+      </w:r>
+    </w:p>
+    <w:p>
+      <w:pPr>
+        <w:pStyle w:val="a4"/>
+        <w:spacing w:line="276" w:lineRule="auto"/>
+        <w:ind w:left="1920" w:firstLine="0"/>
+        <w:jc w:val="left"/>
+      </w:pPr>
+      <w:r>
+        <w:tab/>
+      </w:r>
+      <w:r>
+        <w:rPr>
+          <w:lang w:val="en-US"/>
+        </w:rPr>
+        <w:t>Data</w:t>
+      </w:r>
+      <w:r>
+        <w:t xml:space="preserve"> – </w:t>
+      </w:r>
+      <w:r>
+        <w:t>блок бинарных данных песни</w:t>
+      </w:r>
+    </w:p>
+    <w:p>
+      <w:pPr>
+        <w:pStyle w:val="2"/>
+        <w:numPr>
+          <w:ilvl w:val="2"/>
+          <w:numId w:val="13"/>
+        </w:numPr>
+      </w:pPr>
+      <w:r>
+        <w:t>Обоснование выбора кардинальных связей</w:t>
+      </w:r>
+    </w:p>
+    <w:p>
+      <w:pPr>
+        <w:ind w:left="709"/>
+      </w:pPr>
+      <w:r>
+        <w:t>Далее рассматриваются кардинальные связи между сущностями.</w:t>
+      </w:r>
+    </w:p>
+    <w:p>
+      <w:pPr>
+        <w:pStyle w:val="aa"/>
+        <w:numPr>
+          <w:ilvl w:val="0"/>
+          <w:numId w:val="18"/>
+        </w:numPr>
+        <w:rPr>
+          <w:lang w:val="en-US"/>
+        </w:rPr>
+      </w:pPr>
+      <w:r>
+        <w:t>Связь</w:t>
+      </w:r>
+      <w:r>
+        <w:rPr>
+          <w:lang w:val="en-US"/>
+        </w:rPr>
+        <w:t xml:space="preserve"> 1:</w:t>
+      </w:r>
+      <w:r>
+        <w:rPr>
+          <w:lang w:val="en-US"/>
+        </w:rPr>
+        <w:t>N</w:t>
+      </w:r>
+      <w:r>
+        <w:rPr>
+          <w:lang w:val="en-US"/>
+        </w:rPr>
+        <w:t>,</w:t>
+      </w:r>
+      <w:r>
+        <w:rPr>
+          <w:lang w:val="en-US"/>
+        </w:rPr>
+        <w:t xml:space="preserve"> </w:t>
+      </w:r>
+      <w:r>
+        <w:rPr>
+          <w:lang w:val="en-US"/>
+        </w:rPr>
+        <w:t>M-M Musician – Instrument</w:t>
+      </w:r>
+    </w:p>
+    <w:p>
+      <w:pPr>
+        <w:pStyle w:val="aa"/>
+        <w:ind w:left="1920" w:firstLine="0"/>
+      </w:pPr>
+      <w:r>
+        <w:rPr>
+          <w:lang w:val="en-US"/>
+        </w:rPr>
+        <w:t>Musician</w:t>
+      </w:r>
+      <w:r>
+        <w:t xml:space="preserve">: </w:t>
+      </w:r>
+      <w:r>
+        <w:t xml:space="preserve">музыкант может владеть несколькими инструментами, но </w:t>
+      </w:r>
+      <w:r>
+        <w:t xml:space="preserve">при этому хотя бы одним, иначе он не музыкант. </w:t>
+      </w:r>
+    </w:p>
+    <w:p>
+      <w:pPr>
+        <w:pStyle w:val="aa"/>
+        <w:ind w:left="1920" w:firstLine="0"/>
+      </w:pPr>
+      <w:r>
+        <w:rPr>
+          <w:lang w:val="en-US"/>
+        </w:rPr>
+        <w:t>Instrument</w:t>
+      </w:r>
+      <w:r>
+        <w:t xml:space="preserve">: </w:t>
+      </w:r>
+      <w:r>
+        <w:t>у</w:t>
+      </w:r>
+      <w:r>
+        <w:t xml:space="preserve"> инструмента музыкант </w:t>
+      </w:r>
+      <w:r>
+        <w:t>ровно</w:t>
+      </w:r>
+      <w:r>
+        <w:t xml:space="preserve"> один по шаблону многозначный атрибут.</w:t>
+      </w:r>
+    </w:p>
+    <w:p>
+      <w:pPr>
+        <w:pStyle w:val="aa"/>
+        <w:numPr>
+          <w:ilvl w:val="0"/>
+          <w:numId w:val="18"/>
+        </w:numPr>
+        <w:rPr>
+          <w:lang w:val="en-US"/>
+        </w:rPr>
+      </w:pPr>
+      <w:r>
+        <w:t>Связь</w:t>
+      </w:r>
+      <w:r>
+        <w:rPr>
+          <w:lang w:val="en-US"/>
+        </w:rPr>
+        <w:t xml:space="preserve"> </w:t>
+      </w:r>
+      <w:r>
+        <w:rPr>
+          <w:lang w:val="en-US"/>
+        </w:rPr>
+        <w:t>1:M, M-O</w:t>
+      </w:r>
+      <w:r>
+        <w:rPr>
+          <w:lang w:val="en-US"/>
+        </w:rPr>
+        <w:t xml:space="preserve"> Musician </w:t>
+      </w:r>
+      <w:r>
+        <w:rPr>
+          <w:lang w:val="en-US"/>
+        </w:rPr>
+        <w:t>–</w:t>
+      </w:r>
+      <w:r>
+        <w:rPr>
+          <w:lang w:val="en-US"/>
+        </w:rPr>
+        <w:t xml:space="preserve"> Membership</w:t>
+      </w:r>
+    </w:p>
+    <w:p>
+      <w:pPr>
+        <w:pStyle w:val="aa"/>
+        <w:ind w:left="1920" w:firstLine="0"/>
+      </w:pPr>
+      <w:r>
+        <w:rPr>
+          <w:lang w:val="en-US"/>
+        </w:rPr>
+        <w:t>Musician</w:t>
+      </w:r>
+      <w:r>
+        <w:t xml:space="preserve">: </w:t>
+      </w:r>
+      <w:r>
+        <w:t>музыкант мог участвовать во многих группах или не участвовать ни в одной.</w:t>
+      </w:r>
+    </w:p>
+    <w:p>
+      <w:pPr>
+        <w:pStyle w:val="aa"/>
+        <w:ind w:left="1920" w:firstLine="0"/>
+      </w:pPr>
+      <w:r>
+        <w:rPr>
+          <w:lang w:val="en-US"/>
+        </w:rPr>
+        <w:t>Membership</w:t>
+      </w:r>
+      <w:r>
+        <w:t xml:space="preserve">: </w:t>
+      </w:r>
+      <w:r>
+        <w:t xml:space="preserve">по шаблону </w:t>
+      </w:r>
+      <w:r>
+        <w:t>«</w:t>
+      </w:r>
+      <w:r>
+        <w:t>сопряжение</w:t>
+      </w:r>
+      <w:r>
+        <w:t>»</w:t>
+      </w:r>
+      <w:r>
+        <w:t xml:space="preserve"> сущность связана ровно с одной родительской сущностью.</w:t>
+      </w:r>
+    </w:p>
+    <w:p>
+      <w:pPr>
+        <w:pStyle w:val="aa"/>
+        <w:numPr>
+          <w:ilvl w:val="0"/>
+          <w:numId w:val="18"/>
+        </w:numPr>
+        <w:rPr>
+          <w:lang w:val="en-US"/>
+        </w:rPr>
+      </w:pPr>
+      <w:r>
+        <w:t>Связь</w:t>
+      </w:r>
+      <w:r>
+        <w:rPr>
+          <w:lang w:val="en-US"/>
+        </w:rPr>
+        <w:t xml:space="preserve"> 1:</w:t>
+      </w:r>
+      <w:r>
+        <w:rPr>
+          <w:lang w:val="en-US"/>
+        </w:rPr>
+        <w:t>M, M-</w:t>
+      </w:r>
+      <w:r>
+        <w:rPr>
+          <w:lang w:val="en-US"/>
+        </w:rPr>
+        <w:t>M</w:t>
+      </w:r>
+      <w:r>
+        <w:rPr>
+          <w:lang w:val="en-US"/>
+        </w:rPr>
+        <w:t xml:space="preserve"> Band – Membership</w:t>
+      </w:r>
+    </w:p>
+    <w:p>
+      <w:pPr>
+        <w:pStyle w:val="aa"/>
+        <w:ind w:left="1920" w:firstLine="0"/>
+      </w:pPr>
+      <w:r>
+        <w:rPr>
+          <w:lang w:val="en-US"/>
+        </w:rPr>
+        <w:t>Band</w:t>
+      </w:r>
+      <w:r>
+        <w:t xml:space="preserve">: </w:t>
+      </w:r>
+      <w:r>
+        <w:t xml:space="preserve">в </w:t>
+      </w:r>
+      <w:r>
+        <w:t>группе должен быть хотя бы один музыкант, при этом их может быть несколько.</w:t>
+      </w:r>
+    </w:p>
+    <w:p>
+      <w:pPr>
+        <w:pStyle w:val="aa"/>
+        <w:ind w:left="1920" w:firstLine="0"/>
+      </w:pPr>
+      <w:r>
+        <w:rPr>
+          <w:lang w:val="en-US"/>
+        </w:rPr>
+        <w:t>Membership</w:t>
+      </w:r>
+      <w:r>
+        <w:t>:</w:t>
+      </w:r>
+      <w:r>
+        <w:t xml:space="preserve"> аналогично предыдущему случаю, по шаблону «сопряжение» ровно одна родительская сущность.</w:t>
+      </w:r>
+      <w:bookmarkStart w:id="6" w:name="_GoBack"/>
+      <w:bookmarkEnd w:id="6"/>
+    </w:p>
+    <w:p/>
+    <w:p>
+      <w:pPr>
+        <w:pStyle w:val="a4"/>
+        <w:spacing w:line="276" w:lineRule="auto"/>
+        <w:ind w:left="0" w:firstLine="0"/>
+        <w:jc w:val="left"/>
+      </w:pPr>
       <w:r>
         <w:br w:type="page"/>
       </w:r>
+    </w:p>
+    <w:p>
+      <w:pPr>
+        <w:pStyle w:val="a4"/>
+      </w:pPr>
     </w:p>
     <w:p>
       <w:pPr>
@@ -1535,13 +3383,12 @@
           <w:rStyle w:val="10"/>
         </w:rPr>
       </w:pPr>
-      <w:bookmarkStart w:id="5" w:name="_Toc106877534"/>
+      <w:bookmarkStart w:id="7" w:name="_Toc106914944"/>
       <w:proofErr w:type="gramStart"/>
       <w:r>
         <w:rPr>
           <w:rStyle w:val="10"/>
         </w:rPr>
-        <w:lastRenderedPageBreak/>
         <w:t>C</w:t>
       </w:r>
       <w:proofErr w:type="gramEnd"/>
@@ -1551,7 +3398,7 @@
         </w:rPr>
         <w:t>ПИСОК ИСПОЛЬЗОВАННЫХ ИСТОЧНИКОВ</w:t>
       </w:r>
-      <w:bookmarkEnd w:id="5"/>
+      <w:bookmarkEnd w:id="7"/>
     </w:p>
     <w:p>
       <w:pPr>
@@ -1607,7 +3454,7 @@
           <w:szCs w:val="32"/>
         </w:rPr>
       </w:pPr>
-      <w:bookmarkStart w:id="6" w:name="_Toc106877535"/>
+      <w:bookmarkStart w:id="8" w:name="_Toc106914945"/>
       <w:r>
         <w:rPr>
           <w:szCs w:val="32"/>
@@ -1615,7 +3462,7 @@
         <w:lastRenderedPageBreak/>
         <w:t>ПРИЛОЖЕНИЯ</w:t>
       </w:r>
-      <w:bookmarkEnd w:id="6"/>
+      <w:bookmarkEnd w:id="8"/>
     </w:p>
     <w:p>
       <w:pPr>
@@ -1625,8 +3472,8 @@
           <w:szCs w:val="32"/>
         </w:rPr>
       </w:pPr>
-      <w:bookmarkStart w:id="7" w:name="__RefHeading___Toc2503_1158324936"/>
-      <w:bookmarkEnd w:id="7"/>
+      <w:bookmarkStart w:id="9" w:name="__RefHeading___Toc2503_1158324936"/>
+      <w:bookmarkEnd w:id="9"/>
       <w:r>
         <w:tab/>
       </w:r>
@@ -1639,11 +3486,11 @@
       <w:r>
         <w:tab/>
       </w:r>
-      <w:bookmarkStart w:id="8" w:name="_Toc106877536"/>
+      <w:bookmarkStart w:id="10" w:name="_Toc106914946"/>
       <w:r>
         <w:t>ПРИЛОЖЕНИЕ А</w:t>
       </w:r>
-      <w:bookmarkEnd w:id="8"/>
+      <w:bookmarkEnd w:id="10"/>
     </w:p>
     <w:p>
       <w:pPr>
@@ -2898,7 +4745,6 @@
         <w:docPartUnique/>
       </w:docPartObj>
     </w:sdtPr>
-    <w:sdtEndPr/>
     <w:sdtContent>
       <w:p>
         <w:pPr>
@@ -2918,7 +4764,7 @@
           <w:rPr>
             <w:noProof/>
           </w:rPr>
-          <w:t>4</w:t>
+          <w:t>9</w:t>
         </w:r>
         <w:r>
           <w:rPr>
@@ -2969,6 +4815,95 @@
 <file path=word/numbering.xml><?xml version="1.0" encoding="utf-8"?>
 <w:numbering xmlns:wpc="http://schemas.microsoft.com/office/word/2010/wordprocessingCanvas" xmlns:mc="http://schemas.openxmlformats.org/markup-compatibility/2006" xmlns:o="urn:schemas-microsoft-com:office:office" xmlns:r="http://schemas.openxmlformats.org/officeDocument/2006/relationships" xmlns:m="http://schemas.openxmlformats.org/officeDocument/2006/math" xmlns:v="urn:schemas-microsoft-com:vml" xmlns:wp14="http://schemas.microsoft.com/office/word/2010/wordprocessingDrawing" xmlns:wp="http://schemas.openxmlformats.org/drawingml/2006/wordprocessingDrawing" xmlns:w10="urn:schemas-microsoft-com:office:word" xmlns:w="http://schemas.openxmlformats.org/wordprocessingml/2006/main" xmlns:w14="http://schemas.microsoft.com/office/word/2010/wordml" xmlns:wpg="http://schemas.microsoft.com/office/word/2010/wordprocessingGroup" xmlns:wpi="http://schemas.microsoft.com/office/word/2010/wordprocessingInk" xmlns:wne="http://schemas.microsoft.com/office/word/2006/wordml" xmlns:wps="http://schemas.microsoft.com/office/word/2010/wordprocessingShape" mc:Ignorable="w14 wp14">
   <w:abstractNum w:abstractNumId="0">
+    <w:nsid w:val="051369DA"/>
+    <w:multiLevelType w:val="hybridMultilevel"/>
+    <w:tmpl w:val="2D42BF24"/>
+    <w:lvl w:ilvl="0" w:tplc="484CEAD2">
+      <w:start w:val="1"/>
+      <w:numFmt w:val="decimal"/>
+      <w:lvlText w:val="%1."/>
+      <w:lvlJc w:val="left"/>
+      <w:pPr>
+        <w:ind w:left="1920" w:hanging="360"/>
+      </w:pPr>
+      <w:rPr>
+        <w:rFonts w:hint="default"/>
+      </w:rPr>
+    </w:lvl>
+    <w:lvl w:ilvl="1" w:tplc="04190019" w:tentative="1">
+      <w:start w:val="1"/>
+      <w:numFmt w:val="lowerLetter"/>
+      <w:lvlText w:val="%2."/>
+      <w:lvlJc w:val="left"/>
+      <w:pPr>
+        <w:ind w:left="2640" w:hanging="360"/>
+      </w:pPr>
+    </w:lvl>
+    <w:lvl w:ilvl="2" w:tplc="0419001B" w:tentative="1">
+      <w:start w:val="1"/>
+      <w:numFmt w:val="lowerRoman"/>
+      <w:lvlText w:val="%3."/>
+      <w:lvlJc w:val="right"/>
+      <w:pPr>
+        <w:ind w:left="3360" w:hanging="180"/>
+      </w:pPr>
+    </w:lvl>
+    <w:lvl w:ilvl="3" w:tplc="0419000F" w:tentative="1">
+      <w:start w:val="1"/>
+      <w:numFmt w:val="decimal"/>
+      <w:lvlText w:val="%4."/>
+      <w:lvlJc w:val="left"/>
+      <w:pPr>
+        <w:ind w:left="4080" w:hanging="360"/>
+      </w:pPr>
+    </w:lvl>
+    <w:lvl w:ilvl="4" w:tplc="04190019" w:tentative="1">
+      <w:start w:val="1"/>
+      <w:numFmt w:val="lowerLetter"/>
+      <w:lvlText w:val="%5."/>
+      <w:lvlJc w:val="left"/>
+      <w:pPr>
+        <w:ind w:left="4800" w:hanging="360"/>
+      </w:pPr>
+    </w:lvl>
+    <w:lvl w:ilvl="5" w:tplc="0419001B" w:tentative="1">
+      <w:start w:val="1"/>
+      <w:numFmt w:val="lowerRoman"/>
+      <w:lvlText w:val="%6."/>
+      <w:lvlJc w:val="right"/>
+      <w:pPr>
+        <w:ind w:left="5520" w:hanging="180"/>
+      </w:pPr>
+    </w:lvl>
+    <w:lvl w:ilvl="6" w:tplc="0419000F" w:tentative="1">
+      <w:start w:val="1"/>
+      <w:numFmt w:val="decimal"/>
+      <w:lvlText w:val="%7."/>
+      <w:lvlJc w:val="left"/>
+      <w:pPr>
+        <w:ind w:left="6240" w:hanging="360"/>
+      </w:pPr>
+    </w:lvl>
+    <w:lvl w:ilvl="7" w:tplc="04190019" w:tentative="1">
+      <w:start w:val="1"/>
+      <w:numFmt w:val="lowerLetter"/>
+      <w:lvlText w:val="%8."/>
+      <w:lvlJc w:val="left"/>
+      <w:pPr>
+        <w:ind w:left="6960" w:hanging="360"/>
+      </w:pPr>
+    </w:lvl>
+    <w:lvl w:ilvl="8" w:tplc="0419001B" w:tentative="1">
+      <w:start w:val="1"/>
+      <w:numFmt w:val="lowerRoman"/>
+      <w:lvlText w:val="%9."/>
+      <w:lvlJc w:val="right"/>
+      <w:pPr>
+        <w:ind w:left="7680" w:hanging="180"/>
+      </w:pPr>
+    </w:lvl>
+  </w:abstractNum>
+  <w:abstractNum w:abstractNumId="1">
     <w:nsid w:val="071E3F23"/>
     <w:multiLevelType w:val="multilevel"/>
     <w:tmpl w:val="8C448076"/>
@@ -3089,7 +5024,7 @@
       </w:rPr>
     </w:lvl>
   </w:abstractNum>
-  <w:abstractNum w:abstractNumId="1">
+  <w:abstractNum w:abstractNumId="2">
     <w:nsid w:val="1AF859CB"/>
     <w:multiLevelType w:val="multilevel"/>
     <w:tmpl w:val="17A0D7DE"/>
@@ -3148,7 +5083,7 @@
       <w:lvlJc w:val="right"/>
     </w:lvl>
   </w:abstractNum>
-  <w:abstractNum w:abstractNumId="2">
+  <w:abstractNum w:abstractNumId="3">
     <w:nsid w:val="1C103A0F"/>
     <w:multiLevelType w:val="hybridMultilevel"/>
     <w:tmpl w:val="F8B27080"/>
@@ -3237,7 +5172,96 @@
       </w:pPr>
     </w:lvl>
   </w:abstractNum>
-  <w:abstractNum w:abstractNumId="3">
+  <w:abstractNum w:abstractNumId="4">
+    <w:nsid w:val="1D724A72"/>
+    <w:multiLevelType w:val="hybridMultilevel"/>
+    <w:tmpl w:val="BA2A5B10"/>
+    <w:lvl w:ilvl="0" w:tplc="E9D2BDD8">
+      <w:start w:val="1"/>
+      <w:numFmt w:val="decimal"/>
+      <w:lvlText w:val="%1."/>
+      <w:lvlJc w:val="left"/>
+      <w:pPr>
+        <w:ind w:left="1920" w:hanging="360"/>
+      </w:pPr>
+      <w:rPr>
+        <w:rFonts w:ascii="Times New Roman" w:eastAsiaTheme="minorHAnsi" w:hAnsi="Times New Roman" w:cstheme="minorBidi"/>
+      </w:rPr>
+    </w:lvl>
+    <w:lvl w:ilvl="1" w:tplc="04190019" w:tentative="1">
+      <w:start w:val="1"/>
+      <w:numFmt w:val="lowerLetter"/>
+      <w:lvlText w:val="%2."/>
+      <w:lvlJc w:val="left"/>
+      <w:pPr>
+        <w:ind w:left="2640" w:hanging="360"/>
+      </w:pPr>
+    </w:lvl>
+    <w:lvl w:ilvl="2" w:tplc="0419001B" w:tentative="1">
+      <w:start w:val="1"/>
+      <w:numFmt w:val="lowerRoman"/>
+      <w:lvlText w:val="%3."/>
+      <w:lvlJc w:val="right"/>
+      <w:pPr>
+        <w:ind w:left="3360" w:hanging="180"/>
+      </w:pPr>
+    </w:lvl>
+    <w:lvl w:ilvl="3" w:tplc="0419000F" w:tentative="1">
+      <w:start w:val="1"/>
+      <w:numFmt w:val="decimal"/>
+      <w:lvlText w:val="%4."/>
+      <w:lvlJc w:val="left"/>
+      <w:pPr>
+        <w:ind w:left="4080" w:hanging="360"/>
+      </w:pPr>
+    </w:lvl>
+    <w:lvl w:ilvl="4" w:tplc="04190019" w:tentative="1">
+      <w:start w:val="1"/>
+      <w:numFmt w:val="lowerLetter"/>
+      <w:lvlText w:val="%5."/>
+      <w:lvlJc w:val="left"/>
+      <w:pPr>
+        <w:ind w:left="4800" w:hanging="360"/>
+      </w:pPr>
+    </w:lvl>
+    <w:lvl w:ilvl="5" w:tplc="0419001B" w:tentative="1">
+      <w:start w:val="1"/>
+      <w:numFmt w:val="lowerRoman"/>
+      <w:lvlText w:val="%6."/>
+      <w:lvlJc w:val="right"/>
+      <w:pPr>
+        <w:ind w:left="5520" w:hanging="180"/>
+      </w:pPr>
+    </w:lvl>
+    <w:lvl w:ilvl="6" w:tplc="0419000F" w:tentative="1">
+      <w:start w:val="1"/>
+      <w:numFmt w:val="decimal"/>
+      <w:lvlText w:val="%7."/>
+      <w:lvlJc w:val="left"/>
+      <w:pPr>
+        <w:ind w:left="6240" w:hanging="360"/>
+      </w:pPr>
+    </w:lvl>
+    <w:lvl w:ilvl="7" w:tplc="04190019" w:tentative="1">
+      <w:start w:val="1"/>
+      <w:numFmt w:val="lowerLetter"/>
+      <w:lvlText w:val="%8."/>
+      <w:lvlJc w:val="left"/>
+      <w:pPr>
+        <w:ind w:left="6960" w:hanging="360"/>
+      </w:pPr>
+    </w:lvl>
+    <w:lvl w:ilvl="8" w:tplc="0419001B" w:tentative="1">
+      <w:start w:val="1"/>
+      <w:numFmt w:val="lowerRoman"/>
+      <w:lvlText w:val="%9."/>
+      <w:lvlJc w:val="right"/>
+      <w:pPr>
+        <w:ind w:left="7680" w:hanging="180"/>
+      </w:pPr>
+    </w:lvl>
+  </w:abstractNum>
+  <w:abstractNum w:abstractNumId="5">
     <w:nsid w:val="28870C71"/>
     <w:multiLevelType w:val="hybridMultilevel"/>
     <w:tmpl w:val="437AFF1E"/>
@@ -3326,7 +5350,7 @@
       </w:pPr>
     </w:lvl>
   </w:abstractNum>
-  <w:abstractNum w:abstractNumId="4">
+  <w:abstractNum w:abstractNumId="6">
     <w:nsid w:val="2CC66661"/>
     <w:multiLevelType w:val="hybridMultilevel"/>
     <w:tmpl w:val="266AFD78"/>
@@ -3415,13 +5439,13 @@
       </w:pPr>
     </w:lvl>
   </w:abstractNum>
-  <w:abstractNum w:abstractNumId="5">
+  <w:abstractNum w:abstractNumId="7">
     <w:nsid w:val="2CDD508B"/>
     <w:multiLevelType w:val="multilevel"/>
     <w:tmpl w:val="30020C28"/>
     <w:numStyleLink w:val="a"/>
   </w:abstractNum>
-  <w:abstractNum w:abstractNumId="6">
+  <w:abstractNum w:abstractNumId="8">
     <w:nsid w:val="2F7723B0"/>
     <w:multiLevelType w:val="hybridMultilevel"/>
     <w:tmpl w:val="9618B68C"/>
@@ -3507,7 +5531,7 @@
       </w:pPr>
     </w:lvl>
   </w:abstractNum>
-  <w:abstractNum w:abstractNumId="7">
+  <w:abstractNum w:abstractNumId="9">
     <w:nsid w:val="2F964B60"/>
     <w:multiLevelType w:val="multilevel"/>
     <w:tmpl w:val="30020C28"/>
@@ -3624,7 +5648,7 @@
       </w:pPr>
     </w:lvl>
   </w:abstractNum>
-  <w:abstractNum w:abstractNumId="8">
+  <w:abstractNum w:abstractNumId="10">
     <w:nsid w:val="3A5F1766"/>
     <w:multiLevelType w:val="multilevel"/>
     <w:tmpl w:val="3C5E2F7C"/>
@@ -3745,7 +5769,7 @@
       </w:rPr>
     </w:lvl>
   </w:abstractNum>
-  <w:abstractNum w:abstractNumId="9">
+  <w:abstractNum w:abstractNumId="11">
     <w:nsid w:val="4265629D"/>
     <w:multiLevelType w:val="hybridMultilevel"/>
     <w:tmpl w:val="FAB44E6C"/>
@@ -3831,7 +5855,7 @@
       </w:pPr>
     </w:lvl>
   </w:abstractNum>
-  <w:abstractNum w:abstractNumId="10">
+  <w:abstractNum w:abstractNumId="12">
     <w:nsid w:val="427A0561"/>
     <w:multiLevelType w:val="hybridMultilevel"/>
     <w:tmpl w:val="C7FA5676"/>
@@ -3917,7 +5941,306 @@
       </w:pPr>
     </w:lvl>
   </w:abstractNum>
-  <w:abstractNum w:abstractNumId="11">
+  <w:abstractNum w:abstractNumId="13">
+    <w:nsid w:val="427F361E"/>
+    <w:multiLevelType w:val="hybridMultilevel"/>
+    <w:tmpl w:val="22766852"/>
+    <w:lvl w:ilvl="0" w:tplc="F38ABA9A">
+      <w:start w:val="1"/>
+      <w:numFmt w:val="decimal"/>
+      <w:lvlText w:val="%1."/>
+      <w:lvlJc w:val="left"/>
+      <w:pPr>
+        <w:ind w:left="1920" w:hanging="360"/>
+      </w:pPr>
+      <w:rPr>
+        <w:rFonts w:hint="default"/>
+      </w:rPr>
+    </w:lvl>
+    <w:lvl w:ilvl="1" w:tplc="04190019" w:tentative="1">
+      <w:start w:val="1"/>
+      <w:numFmt w:val="lowerLetter"/>
+      <w:lvlText w:val="%2."/>
+      <w:lvlJc w:val="left"/>
+      <w:pPr>
+        <w:ind w:left="2640" w:hanging="360"/>
+      </w:pPr>
+    </w:lvl>
+    <w:lvl w:ilvl="2" w:tplc="0419001B" w:tentative="1">
+      <w:start w:val="1"/>
+      <w:numFmt w:val="lowerRoman"/>
+      <w:lvlText w:val="%3."/>
+      <w:lvlJc w:val="right"/>
+      <w:pPr>
+        <w:ind w:left="3360" w:hanging="180"/>
+      </w:pPr>
+    </w:lvl>
+    <w:lvl w:ilvl="3" w:tplc="0419000F" w:tentative="1">
+      <w:start w:val="1"/>
+      <w:numFmt w:val="decimal"/>
+      <w:lvlText w:val="%4."/>
+      <w:lvlJc w:val="left"/>
+      <w:pPr>
+        <w:ind w:left="4080" w:hanging="360"/>
+      </w:pPr>
+    </w:lvl>
+    <w:lvl w:ilvl="4" w:tplc="04190019" w:tentative="1">
+      <w:start w:val="1"/>
+      <w:numFmt w:val="lowerLetter"/>
+      <w:lvlText w:val="%5."/>
+      <w:lvlJc w:val="left"/>
+      <w:pPr>
+        <w:ind w:left="4800" w:hanging="360"/>
+      </w:pPr>
+    </w:lvl>
+    <w:lvl w:ilvl="5" w:tplc="0419001B" w:tentative="1">
+      <w:start w:val="1"/>
+      <w:numFmt w:val="lowerRoman"/>
+      <w:lvlText w:val="%6."/>
+      <w:lvlJc w:val="right"/>
+      <w:pPr>
+        <w:ind w:left="5520" w:hanging="180"/>
+      </w:pPr>
+    </w:lvl>
+    <w:lvl w:ilvl="6" w:tplc="0419000F" w:tentative="1">
+      <w:start w:val="1"/>
+      <w:numFmt w:val="decimal"/>
+      <w:lvlText w:val="%7."/>
+      <w:lvlJc w:val="left"/>
+      <w:pPr>
+        <w:ind w:left="6240" w:hanging="360"/>
+      </w:pPr>
+    </w:lvl>
+    <w:lvl w:ilvl="7" w:tplc="04190019" w:tentative="1">
+      <w:start w:val="1"/>
+      <w:numFmt w:val="lowerLetter"/>
+      <w:lvlText w:val="%8."/>
+      <w:lvlJc w:val="left"/>
+      <w:pPr>
+        <w:ind w:left="6960" w:hanging="360"/>
+      </w:pPr>
+    </w:lvl>
+    <w:lvl w:ilvl="8" w:tplc="0419001B" w:tentative="1">
+      <w:start w:val="1"/>
+      <w:numFmt w:val="lowerRoman"/>
+      <w:lvlText w:val="%9."/>
+      <w:lvlJc w:val="right"/>
+      <w:pPr>
+        <w:ind w:left="7680" w:hanging="180"/>
+      </w:pPr>
+    </w:lvl>
+  </w:abstractNum>
+  <w:abstractNum w:abstractNumId="14">
+    <w:nsid w:val="4CC60E85"/>
+    <w:multiLevelType w:val="hybridMultilevel"/>
+    <w:tmpl w:val="269489FE"/>
+    <w:lvl w:ilvl="0" w:tplc="6E52E11A">
+      <w:start w:val="1"/>
+      <w:numFmt w:val="decimal"/>
+      <w:lvlText w:val="%1."/>
+      <w:lvlJc w:val="left"/>
+      <w:pPr>
+        <w:ind w:left="1920" w:hanging="360"/>
+      </w:pPr>
+      <w:rPr>
+        <w:rFonts w:hint="default"/>
+      </w:rPr>
+    </w:lvl>
+    <w:lvl w:ilvl="1" w:tplc="04190019" w:tentative="1">
+      <w:start w:val="1"/>
+      <w:numFmt w:val="lowerLetter"/>
+      <w:lvlText w:val="%2."/>
+      <w:lvlJc w:val="left"/>
+      <w:pPr>
+        <w:ind w:left="2640" w:hanging="360"/>
+      </w:pPr>
+    </w:lvl>
+    <w:lvl w:ilvl="2" w:tplc="0419001B" w:tentative="1">
+      <w:start w:val="1"/>
+      <w:numFmt w:val="lowerRoman"/>
+      <w:lvlText w:val="%3."/>
+      <w:lvlJc w:val="right"/>
+      <w:pPr>
+        <w:ind w:left="3360" w:hanging="180"/>
+      </w:pPr>
+    </w:lvl>
+    <w:lvl w:ilvl="3" w:tplc="0419000F" w:tentative="1">
+      <w:start w:val="1"/>
+      <w:numFmt w:val="decimal"/>
+      <w:lvlText w:val="%4."/>
+      <w:lvlJc w:val="left"/>
+      <w:pPr>
+        <w:ind w:left="4080" w:hanging="360"/>
+      </w:pPr>
+    </w:lvl>
+    <w:lvl w:ilvl="4" w:tplc="04190019" w:tentative="1">
+      <w:start w:val="1"/>
+      <w:numFmt w:val="lowerLetter"/>
+      <w:lvlText w:val="%5."/>
+      <w:lvlJc w:val="left"/>
+      <w:pPr>
+        <w:ind w:left="4800" w:hanging="360"/>
+      </w:pPr>
+    </w:lvl>
+    <w:lvl w:ilvl="5" w:tplc="0419001B" w:tentative="1">
+      <w:start w:val="1"/>
+      <w:numFmt w:val="lowerRoman"/>
+      <w:lvlText w:val="%6."/>
+      <w:lvlJc w:val="right"/>
+      <w:pPr>
+        <w:ind w:left="5520" w:hanging="180"/>
+      </w:pPr>
+    </w:lvl>
+    <w:lvl w:ilvl="6" w:tplc="0419000F" w:tentative="1">
+      <w:start w:val="1"/>
+      <w:numFmt w:val="decimal"/>
+      <w:lvlText w:val="%7."/>
+      <w:lvlJc w:val="left"/>
+      <w:pPr>
+        <w:ind w:left="6240" w:hanging="360"/>
+      </w:pPr>
+    </w:lvl>
+    <w:lvl w:ilvl="7" w:tplc="04190019" w:tentative="1">
+      <w:start w:val="1"/>
+      <w:numFmt w:val="lowerLetter"/>
+      <w:lvlText w:val="%8."/>
+      <w:lvlJc w:val="left"/>
+      <w:pPr>
+        <w:ind w:left="6960" w:hanging="360"/>
+      </w:pPr>
+    </w:lvl>
+    <w:lvl w:ilvl="8" w:tplc="0419001B" w:tentative="1">
+      <w:start w:val="1"/>
+      <w:numFmt w:val="lowerRoman"/>
+      <w:lvlText w:val="%9."/>
+      <w:lvlJc w:val="right"/>
+      <w:pPr>
+        <w:ind w:left="7680" w:hanging="180"/>
+      </w:pPr>
+    </w:lvl>
+  </w:abstractNum>
+  <w:abstractNum w:abstractNumId="15">
+    <w:nsid w:val="5FE77EC9"/>
+    <w:multiLevelType w:val="multilevel"/>
+    <w:tmpl w:val="7A40692C"/>
+    <w:lvl w:ilvl="0">
+      <w:start w:val="1"/>
+      <w:numFmt w:val="decimal"/>
+      <w:lvlText w:val="%1."/>
+      <w:lvlJc w:val="left"/>
+      <w:pPr>
+        <w:ind w:left="1919" w:hanging="360"/>
+      </w:pPr>
+      <w:rPr>
+        <w:rFonts w:hint="default"/>
+      </w:rPr>
+    </w:lvl>
+    <w:lvl w:ilvl="1">
+      <w:start w:val="1"/>
+      <w:numFmt w:val="decimal"/>
+      <w:isLgl/>
+      <w:lvlText w:val="%1.%2."/>
+      <w:lvlJc w:val="left"/>
+      <w:pPr>
+        <w:ind w:left="2280" w:hanging="720"/>
+      </w:pPr>
+      <w:rPr>
+        <w:rFonts w:hint="default"/>
+      </w:rPr>
+    </w:lvl>
+    <w:lvl w:ilvl="2">
+      <w:start w:val="1"/>
+      <w:numFmt w:val="decimal"/>
+      <w:isLgl/>
+      <w:lvlText w:val="%1.%2.%3."/>
+      <w:lvlJc w:val="left"/>
+      <w:pPr>
+        <w:ind w:left="2281" w:hanging="720"/>
+      </w:pPr>
+      <w:rPr>
+        <w:rFonts w:hint="default"/>
+      </w:rPr>
+    </w:lvl>
+    <w:lvl w:ilvl="3">
+      <w:start w:val="1"/>
+      <w:numFmt w:val="decimal"/>
+      <w:isLgl/>
+      <w:lvlText w:val="%1.%2.%3.%4."/>
+      <w:lvlJc w:val="left"/>
+      <w:pPr>
+        <w:ind w:left="2642" w:hanging="1080"/>
+      </w:pPr>
+      <w:rPr>
+        <w:rFonts w:hint="default"/>
+      </w:rPr>
+    </w:lvl>
+    <w:lvl w:ilvl="4">
+      <w:start w:val="1"/>
+      <w:numFmt w:val="decimal"/>
+      <w:isLgl/>
+      <w:lvlText w:val="%1.%2.%3.%4.%5."/>
+      <w:lvlJc w:val="left"/>
+      <w:pPr>
+        <w:ind w:left="2643" w:hanging="1080"/>
+      </w:pPr>
+      <w:rPr>
+        <w:rFonts w:hint="default"/>
+      </w:rPr>
+    </w:lvl>
+    <w:lvl w:ilvl="5">
+      <w:start w:val="1"/>
+      <w:numFmt w:val="decimal"/>
+      <w:isLgl/>
+      <w:lvlText w:val="%1.%2.%3.%4.%5.%6."/>
+      <w:lvlJc w:val="left"/>
+      <w:pPr>
+        <w:ind w:left="3004" w:hanging="1440"/>
+      </w:pPr>
+      <w:rPr>
+        <w:rFonts w:hint="default"/>
+      </w:rPr>
+    </w:lvl>
+    <w:lvl w:ilvl="6">
+      <w:start w:val="1"/>
+      <w:numFmt w:val="decimal"/>
+      <w:isLgl/>
+      <w:lvlText w:val="%1.%2.%3.%4.%5.%6.%7."/>
+      <w:lvlJc w:val="left"/>
+      <w:pPr>
+        <w:ind w:left="3365" w:hanging="1800"/>
+      </w:pPr>
+      <w:rPr>
+        <w:rFonts w:hint="default"/>
+      </w:rPr>
+    </w:lvl>
+    <w:lvl w:ilvl="7">
+      <w:start w:val="1"/>
+      <w:numFmt w:val="decimal"/>
+      <w:isLgl/>
+      <w:lvlText w:val="%1.%2.%3.%4.%5.%6.%7.%8."/>
+      <w:lvlJc w:val="left"/>
+      <w:pPr>
+        <w:ind w:left="3366" w:hanging="1800"/>
+      </w:pPr>
+      <w:rPr>
+        <w:rFonts w:hint="default"/>
+      </w:rPr>
+    </w:lvl>
+    <w:lvl w:ilvl="8">
+      <w:start w:val="1"/>
+      <w:numFmt w:val="decimal"/>
+      <w:isLgl/>
+      <w:lvlText w:val="%1.%2.%3.%4.%5.%6.%7.%8.%9."/>
+      <w:lvlJc w:val="left"/>
+      <w:pPr>
+        <w:ind w:left="3727" w:hanging="2160"/>
+      </w:pPr>
+      <w:rPr>
+        <w:rFonts w:hint="default"/>
+      </w:rPr>
+    </w:lvl>
+  </w:abstractNum>
+  <w:abstractNum w:abstractNumId="16">
     <w:nsid w:val="61AD6400"/>
     <w:multiLevelType w:val="hybridMultilevel"/>
     <w:tmpl w:val="ED9E649E"/>
@@ -4006,38 +6329,127 @@
       </w:pPr>
     </w:lvl>
   </w:abstractNum>
+  <w:abstractNum w:abstractNumId="17">
+    <w:nsid w:val="785F1F89"/>
+    <w:multiLevelType w:val="hybridMultilevel"/>
+    <w:tmpl w:val="DFEE5F86"/>
+    <w:lvl w:ilvl="0" w:tplc="BD68D4D0">
+      <w:start w:val="1"/>
+      <w:numFmt w:val="decimal"/>
+      <w:lvlText w:val="%1."/>
+      <w:lvlJc w:val="left"/>
+      <w:pPr>
+        <w:ind w:left="1920" w:hanging="360"/>
+      </w:pPr>
+      <w:rPr>
+        <w:rFonts w:hint="default"/>
+      </w:rPr>
+    </w:lvl>
+    <w:lvl w:ilvl="1" w:tplc="04190019">
+      <w:start w:val="1"/>
+      <w:numFmt w:val="lowerLetter"/>
+      <w:lvlText w:val="%2."/>
+      <w:lvlJc w:val="left"/>
+      <w:pPr>
+        <w:ind w:left="2640" w:hanging="360"/>
+      </w:pPr>
+    </w:lvl>
+    <w:lvl w:ilvl="2" w:tplc="0419001B" w:tentative="1">
+      <w:start w:val="1"/>
+      <w:numFmt w:val="lowerRoman"/>
+      <w:lvlText w:val="%3."/>
+      <w:lvlJc w:val="right"/>
+      <w:pPr>
+        <w:ind w:left="3360" w:hanging="180"/>
+      </w:pPr>
+    </w:lvl>
+    <w:lvl w:ilvl="3" w:tplc="0419000F" w:tentative="1">
+      <w:start w:val="1"/>
+      <w:numFmt w:val="decimal"/>
+      <w:lvlText w:val="%4."/>
+      <w:lvlJc w:val="left"/>
+      <w:pPr>
+        <w:ind w:left="4080" w:hanging="360"/>
+      </w:pPr>
+    </w:lvl>
+    <w:lvl w:ilvl="4" w:tplc="04190019" w:tentative="1">
+      <w:start w:val="1"/>
+      <w:numFmt w:val="lowerLetter"/>
+      <w:lvlText w:val="%5."/>
+      <w:lvlJc w:val="left"/>
+      <w:pPr>
+        <w:ind w:left="4800" w:hanging="360"/>
+      </w:pPr>
+    </w:lvl>
+    <w:lvl w:ilvl="5" w:tplc="0419001B" w:tentative="1">
+      <w:start w:val="1"/>
+      <w:numFmt w:val="lowerRoman"/>
+      <w:lvlText w:val="%6."/>
+      <w:lvlJc w:val="right"/>
+      <w:pPr>
+        <w:ind w:left="5520" w:hanging="180"/>
+      </w:pPr>
+    </w:lvl>
+    <w:lvl w:ilvl="6" w:tplc="0419000F" w:tentative="1">
+      <w:start w:val="1"/>
+      <w:numFmt w:val="decimal"/>
+      <w:lvlText w:val="%7."/>
+      <w:lvlJc w:val="left"/>
+      <w:pPr>
+        <w:ind w:left="6240" w:hanging="360"/>
+      </w:pPr>
+    </w:lvl>
+    <w:lvl w:ilvl="7" w:tplc="04190019" w:tentative="1">
+      <w:start w:val="1"/>
+      <w:numFmt w:val="lowerLetter"/>
+      <w:lvlText w:val="%8."/>
+      <w:lvlJc w:val="left"/>
+      <w:pPr>
+        <w:ind w:left="6960" w:hanging="360"/>
+      </w:pPr>
+    </w:lvl>
+    <w:lvl w:ilvl="8" w:tplc="0419001B" w:tentative="1">
+      <w:start w:val="1"/>
+      <w:numFmt w:val="lowerRoman"/>
+      <w:lvlText w:val="%9."/>
+      <w:lvlJc w:val="right"/>
+      <w:pPr>
+        <w:ind w:left="7680" w:hanging="180"/>
+      </w:pPr>
+    </w:lvl>
+  </w:abstractNum>
   <w:num w:numId="1">
+    <w:abstractNumId w:val="12"/>
+  </w:num>
+  <w:num w:numId="2">
+    <w:abstractNumId w:val="8"/>
+  </w:num>
+  <w:num w:numId="3">
+    <w:abstractNumId w:val="11"/>
+  </w:num>
+  <w:num w:numId="4">
+    <w:abstractNumId w:val="6"/>
+  </w:num>
+  <w:num w:numId="5">
+    <w:abstractNumId w:val="2"/>
+  </w:num>
+  <w:num w:numId="6">
+    <w:abstractNumId w:val="5"/>
+  </w:num>
+  <w:num w:numId="7">
+    <w:abstractNumId w:val="16"/>
+  </w:num>
+  <w:num w:numId="8">
     <w:abstractNumId w:val="10"/>
   </w:num>
-  <w:num w:numId="2">
-    <w:abstractNumId w:val="6"/>
+  <w:num w:numId="9">
+    <w:abstractNumId w:val="3"/>
   </w:num>
-  <w:num w:numId="3">
-    <w:abstractNumId w:val="9"/>
-  </w:num>
-  <w:num w:numId="4">
-    <w:abstractNumId w:val="4"/>
-  </w:num>
-  <w:num w:numId="5">
+  <w:num w:numId="10">
     <w:abstractNumId w:val="1"/>
   </w:num>
-  <w:num w:numId="6">
-    <w:abstractNumId w:val="3"/>
-  </w:num>
-  <w:num w:numId="7">
-    <w:abstractNumId w:val="11"/>
-  </w:num>
-  <w:num w:numId="8">
-    <w:abstractNumId w:val="8"/>
-  </w:num>
-  <w:num w:numId="9">
-    <w:abstractNumId w:val="2"/>
-  </w:num>
-  <w:num w:numId="10">
-    <w:abstractNumId w:val="0"/>
-  </w:num>
   <w:num w:numId="11">
-    <w:abstractNumId w:val="5"/>
+    <w:abstractNumId w:val="7"/>
     <w:lvlOverride w:ilvl="0">
       <w:lvl w:ilvl="0">
         <w:numFmt w:val="decimal"/>
@@ -4071,7 +6483,25 @@
     </w:lvlOverride>
   </w:num>
   <w:num w:numId="12">
-    <w:abstractNumId w:val="7"/>
+    <w:abstractNumId w:val="9"/>
+  </w:num>
+  <w:num w:numId="13">
+    <w:abstractNumId w:val="15"/>
+  </w:num>
+  <w:num w:numId="14">
+    <w:abstractNumId w:val="14"/>
+  </w:num>
+  <w:num w:numId="15">
+    <w:abstractNumId w:val="4"/>
+  </w:num>
+  <w:num w:numId="16">
+    <w:abstractNumId w:val="13"/>
+  </w:num>
+  <w:num w:numId="17">
+    <w:abstractNumId w:val="17"/>
+  </w:num>
+  <w:num w:numId="18">
+    <w:abstractNumId w:val="0"/>
   </w:num>
 </w:numbering>
 </file>
@@ -4279,11 +6709,11 @@
     <w:uiPriority w:val="9"/>
     <w:unhideWhenUsed/>
     <w:qFormat/>
-    <w:rsid w:val="00C65B7D"/>
+    <w:rsid w:val="00080340"/>
     <w:pPr>
       <w:keepNext/>
       <w:spacing w:before="40" w:after="0"/>
-      <w:ind w:left="851" w:firstLine="709"/>
+      <w:ind w:left="1208" w:hanging="357"/>
       <w:outlineLvl w:val="1"/>
     </w:pPr>
     <w:rPr>
@@ -4432,7 +6862,7 @@
     <w:link w:val="2"/>
     <w:uiPriority w:val="9"/>
     <w:qFormat/>
-    <w:rsid w:val="00C65B7D"/>
+    <w:rsid w:val="00080340"/>
     <w:rPr>
       <w:rFonts w:ascii="Times New Roman" w:eastAsia="Times New Roman" w:hAnsi="Times New Roman" w:cs="Times New Roman"/>
       <w:b/>
@@ -5175,6 +7605,14 @@
       <w:u w:val="single"/>
     </w:rPr>
   </w:style>
+  <w:style w:type="numbering" w:customStyle="1" w:styleId="20">
+    <w:name w:val="a"/>
+    <w:pPr>
+      <w:numPr>
+        <w:numId w:val="12"/>
+      </w:numPr>
+    </w:pPr>
+  </w:style>
 </w:styles>
 </file>
 
@@ -5488,7 +7926,7 @@
 </file>
 
 <file path=customXml/itemProps1.xml><?xml version="1.0" encoding="utf-8"?>
-<ds:datastoreItem xmlns:ds="http://schemas.openxmlformats.org/officeDocument/2006/customXml" ds:itemID="{5D50AA2E-B941-4835-90CC-080742F55B32}">
+<ds:datastoreItem xmlns:ds="http://schemas.openxmlformats.org/officeDocument/2006/customXml" ds:itemID="{60F96D59-A693-457F-A0E3-E83C00AE5E50}">
   <ds:schemaRefs>
     <ds:schemaRef ds:uri="http://schemas.openxmlformats.org/officeDocument/2006/bibliography"/>
   </ds:schemaRefs>

</xml_diff>